<commit_message>
README file in Word format
</commit_message>
<xml_diff>
--- a/README.docx
+++ b/README.docx
@@ -1275,8 +1275,6 @@
           </wp:inline>
         </w:drawing>
       </w:r>
-      <w:bookmarkStart w:id="7" w:name="_GoBack"/>
-      <w:bookmarkEnd w:id="7"/>
     </w:p>
     <w:p>
       <w:pPr>
@@ -1287,15 +1285,15 @@
           <w:bCs/>
         </w:rPr>
       </w:pPr>
-      <w:bookmarkStart w:id="8" w:name="Section4"/>
-      <w:bookmarkStart w:id="9" w:name="Section5"/>
-      <w:bookmarkStart w:id="10" w:name="Section6"/>
-      <w:bookmarkStart w:id="11" w:name="Section9"/>
-      <w:bookmarkStart w:id="12" w:name="_Toc345870224"/>
+      <w:bookmarkStart w:id="7" w:name="Section4"/>
+      <w:bookmarkStart w:id="8" w:name="Section5"/>
+      <w:bookmarkStart w:id="9" w:name="Section6"/>
+      <w:bookmarkStart w:id="10" w:name="Section9"/>
+      <w:bookmarkStart w:id="11" w:name="_Toc345870224"/>
+      <w:bookmarkEnd w:id="7"/>
       <w:bookmarkEnd w:id="8"/>
       <w:bookmarkEnd w:id="9"/>
       <w:bookmarkEnd w:id="10"/>
-      <w:bookmarkEnd w:id="11"/>
       <w:r>
         <w:br w:type="page"/>
       </w:r>
@@ -1308,7 +1306,7 @@
         <w:lastRenderedPageBreak/>
         <w:t>Configuring a Proxy Server</w:t>
       </w:r>
-      <w:bookmarkEnd w:id="12"/>
+      <w:bookmarkEnd w:id="11"/>
     </w:p>
     <w:p/>
     <w:p>
@@ -2077,7 +2075,7 @@
       <w:pPr>
         <w:pStyle w:val="Heading3"/>
       </w:pPr>
-      <w:bookmarkStart w:id="13" w:name="_Toc345870225"/>
+      <w:bookmarkStart w:id="12" w:name="_Toc345870225"/>
       <w:r>
         <w:lastRenderedPageBreak/>
         <w:t>User Management Tool: Create New Users and Assign</w:t>
@@ -2088,7 +2086,7 @@
       <w:r>
         <w:t xml:space="preserve"> Permissions</w:t>
       </w:r>
-      <w:bookmarkEnd w:id="13"/>
+      <w:bookmarkEnd w:id="12"/>
     </w:p>
     <w:p>
       <w:pPr>
@@ -2123,9 +2121,11 @@
           <w:rPr>
             <w:rStyle w:val="Hyperlink"/>
           </w:rPr>
-          <w:t>https://github.com/markwilliams970/user_mgmt_2.git</w:t>
+          <w:t>https://github.com/RallyTools/Rally-User-Management</w:t>
         </w:r>
       </w:hyperlink>
+      <w:bookmarkStart w:id="13" w:name="_GoBack"/>
+      <w:bookmarkEnd w:id="13"/>
       <w:r>
         <w:br/>
       </w:r>
@@ -8100,7 +8100,7 @@
                 <w:b/>
                 <w:bCs/>
               </w:rPr>
-              <w:t>3</w:t>
+              <w:t>8</w:t>
             </w:r>
             <w:r>
               <w:rPr>
@@ -10756,7 +10756,7 @@
 </file>
 
 <file path=customXml/itemProps1.xml><?xml version="1.0" encoding="utf-8"?>
-<ds:datastoreItem xmlns:ds="http://schemas.openxmlformats.org/officeDocument/2006/customXml" ds:itemID="{ED60AA7C-B48F-DD4F-93F6-729D934E65B3}">
+<ds:datastoreItem xmlns:ds="http://schemas.openxmlformats.org/officeDocument/2006/customXml" ds:itemID="{048311A8-6F67-DA4E-B898-158326C5C4FC}">
   <ds:schemaRefs>
     <ds:schemaRef ds:uri="http://schemas.openxmlformats.org/officeDocument/2006/bibliography"/>
   </ds:schemaRefs>

</xml_diff>

<commit_message>
Updating Read me docs
</commit_message>
<xml_diff>
--- a/README.docx
+++ b/README.docx
@@ -6,7 +6,7 @@
       <w:pPr>
         <w:pStyle w:val="Heading1"/>
       </w:pPr>
-      <w:bookmarkStart w:id="0" w:name="_Toc351107511"/>
+      <w:bookmarkStart w:id="0" w:name="_Toc358903346"/>
       <w:r>
         <w:t xml:space="preserve">REST API for </w:t>
       </w:r>
@@ -19,33 +19,31 @@
       <w:pPr>
         <w:pStyle w:val="Heading1"/>
       </w:pPr>
-      <w:bookmarkStart w:id="1" w:name="_Toc351107512"/>
-      <w:bookmarkStart w:id="2" w:name="_GoBack"/>
+      <w:bookmarkStart w:id="1" w:name="_Toc358903347"/>
+      <w:r>
+        <w:t xml:space="preserve">and </w:t>
+      </w:r>
+      <w:r>
+        <w:t xml:space="preserve">User Management </w:t>
+      </w:r>
+      <w:r>
+        <w:t xml:space="preserve">Script </w:t>
+      </w:r>
+      <w:r>
+        <w:t>User Instructions</w:t>
+      </w:r>
+      <w:bookmarkEnd w:id="1"/>
+    </w:p>
+    <w:p/>
+    <w:p>
+      <w:pPr>
+        <w:pStyle w:val="Heading2"/>
+      </w:pPr>
+      <w:bookmarkStart w:id="2" w:name="_Toc358903348"/>
+      <w:r>
+        <w:t>Introduction</w:t>
+      </w:r>
       <w:bookmarkEnd w:id="2"/>
-      <w:r>
-        <w:t xml:space="preserve">and </w:t>
-      </w:r>
-      <w:r>
-        <w:t xml:space="preserve">User Management </w:t>
-      </w:r>
-      <w:r>
-        <w:t xml:space="preserve">Script </w:t>
-      </w:r>
-      <w:r>
-        <w:t>User Instructions</w:t>
-      </w:r>
-      <w:bookmarkEnd w:id="1"/>
-    </w:p>
-    <w:p/>
-    <w:p>
-      <w:pPr>
-        <w:pStyle w:val="Heading2"/>
-      </w:pPr>
-      <w:bookmarkStart w:id="3" w:name="_Toc351107513"/>
-      <w:r>
-        <w:t>Introduction</w:t>
-      </w:r>
-      <w:bookmarkEnd w:id="3"/>
     </w:p>
     <w:p/>
     <w:p>
@@ -167,7 +165,7 @@
           <w:r>
             <w:fldChar w:fldCharType="separate"/>
           </w:r>
-          <w:hyperlink w:anchor="_Toc351107511" w:history="1">
+          <w:hyperlink w:anchor="_Toc358903346" w:history="1">
             <w:r>
               <w:rPr>
                 <w:rStyle w:val="Hyperlink"/>
@@ -190,7 +188,7 @@
               <w:rPr>
                 <w:webHidden/>
               </w:rPr>
-              <w:instrText xml:space="preserve"> PAGEREF _Toc351107511 \h </w:instrText>
+              <w:instrText xml:space="preserve"> PAGEREF _Toc358903346 \h </w:instrText>
             </w:r>
             <w:r>
               <w:rPr>
@@ -232,7 +230,7 @@
               <w:u w:val="none"/>
             </w:rPr>
           </w:pPr>
-          <w:hyperlink w:anchor="_Toc351107512" w:history="1">
+          <w:hyperlink w:anchor="_Toc358903347" w:history="1">
             <w:r>
               <w:rPr>
                 <w:rStyle w:val="Hyperlink"/>
@@ -255,7 +253,7 @@
               <w:rPr>
                 <w:webHidden/>
               </w:rPr>
-              <w:instrText xml:space="preserve"> PAGEREF _Toc351107512 \h </w:instrText>
+              <w:instrText xml:space="preserve"> PAGEREF _Toc358903347 \h </w:instrText>
             </w:r>
             <w:r>
               <w:rPr>
@@ -296,7 +294,7 @@
               <w:szCs w:val="22"/>
             </w:rPr>
           </w:pPr>
-          <w:hyperlink w:anchor="_Toc351107513" w:history="1">
+          <w:hyperlink w:anchor="_Toc358903348" w:history="1">
             <w:r>
               <w:rPr>
                 <w:rStyle w:val="Hyperlink"/>
@@ -319,7 +317,7 @@
               <w:rPr>
                 <w:webHidden/>
               </w:rPr>
-              <w:instrText xml:space="preserve"> PAGEREF _Toc351107513 \h </w:instrText>
+              <w:instrText xml:space="preserve"> PAGEREF _Toc358903348 \h </w:instrText>
             </w:r>
             <w:r>
               <w:rPr>
@@ -360,7 +358,7 @@
               <w:szCs w:val="22"/>
             </w:rPr>
           </w:pPr>
-          <w:hyperlink w:anchor="_Toc351107514" w:history="1">
+          <w:hyperlink w:anchor="_Toc358903349" w:history="1">
             <w:r>
               <w:rPr>
                 <w:rStyle w:val="Hyperlink"/>
@@ -398,7 +396,7 @@
               <w:rPr>
                 <w:webHidden/>
               </w:rPr>
-              <w:instrText xml:space="preserve"> PAGEREF _Toc351107514 \h </w:instrText>
+              <w:instrText xml:space="preserve"> PAGEREF _Toc358903349 \h </w:instrText>
             </w:r>
             <w:r>
               <w:rPr>
@@ -439,7 +437,7 @@
               <w:szCs w:val="22"/>
             </w:rPr>
           </w:pPr>
-          <w:hyperlink w:anchor="_Toc351107515" w:history="1">
+          <w:hyperlink w:anchor="_Toc358903350" w:history="1">
             <w:r>
               <w:rPr>
                 <w:rStyle w:val="Hyperlink"/>
@@ -477,7 +475,7 @@
               <w:rPr>
                 <w:webHidden/>
               </w:rPr>
-              <w:instrText xml:space="preserve"> PAGEREF _Toc351107515 \h </w:instrText>
+              <w:instrText xml:space="preserve"> PAGEREF _Toc358903350 \h </w:instrText>
             </w:r>
             <w:r>
               <w:rPr>
@@ -494,7 +492,7 @@
               <w:rPr>
                 <w:webHidden/>
               </w:rPr>
-              <w:t>4</w:t>
+              <w:t>5</w:t>
             </w:r>
             <w:r>
               <w:rPr>
@@ -518,7 +516,7 @@
               <w:szCs w:val="22"/>
             </w:rPr>
           </w:pPr>
-          <w:hyperlink w:anchor="_Toc351107516" w:history="1">
+          <w:hyperlink w:anchor="_Toc358903351" w:history="1">
             <w:r>
               <w:rPr>
                 <w:rStyle w:val="Hyperlink"/>
@@ -556,7 +554,7 @@
               <w:rPr>
                 <w:webHidden/>
               </w:rPr>
-              <w:instrText xml:space="preserve"> PAGEREF _Toc351107516 \h </w:instrText>
+              <w:instrText xml:space="preserve"> PAGEREF _Toc358903351 \h </w:instrText>
             </w:r>
             <w:r>
               <w:rPr>
@@ -573,7 +571,7 @@
               <w:rPr>
                 <w:webHidden/>
               </w:rPr>
-              <w:t>8</w:t>
+              <w:t>9</w:t>
             </w:r>
             <w:r>
               <w:rPr>
@@ -597,7 +595,7 @@
               <w:szCs w:val="22"/>
             </w:rPr>
           </w:pPr>
-          <w:hyperlink w:anchor="_Toc351107517" w:history="1">
+          <w:hyperlink w:anchor="_Toc358903352" w:history="1">
             <w:r>
               <w:rPr>
                 <w:rStyle w:val="Hyperlink"/>
@@ -635,7 +633,7 @@
               <w:rPr>
                 <w:webHidden/>
               </w:rPr>
-              <w:instrText xml:space="preserve"> PAGEREF _Toc351107517 \h </w:instrText>
+              <w:instrText xml:space="preserve"> PAGEREF _Toc358903352 \h </w:instrText>
             </w:r>
             <w:r>
               <w:rPr>
@@ -652,7 +650,7 @@
               <w:rPr>
                 <w:webHidden/>
               </w:rPr>
-              <w:t>18</w:t>
+              <w:t>19</w:t>
             </w:r>
             <w:r>
               <w:rPr>
@@ -676,7 +674,7 @@
               <w:szCs w:val="22"/>
             </w:rPr>
           </w:pPr>
-          <w:hyperlink w:anchor="_Toc351107518" w:history="1">
+          <w:hyperlink w:anchor="_Toc358903353" w:history="1">
             <w:r>
               <w:rPr>
                 <w:rStyle w:val="Hyperlink"/>
@@ -714,7 +712,7 @@
               <w:rPr>
                 <w:webHidden/>
               </w:rPr>
-              <w:instrText xml:space="preserve"> PAGEREF _Toc351107518 \h </w:instrText>
+              <w:instrText xml:space="preserve"> PAGEREF _Toc358903353 \h </w:instrText>
             </w:r>
             <w:r>
               <w:rPr>
@@ -731,7 +729,7 @@
               <w:rPr>
                 <w:webHidden/>
               </w:rPr>
-              <w:t>23</w:t>
+              <w:t>24</w:t>
             </w:r>
             <w:r>
               <w:rPr>
@@ -755,7 +753,7 @@
               <w:szCs w:val="22"/>
             </w:rPr>
           </w:pPr>
-          <w:hyperlink w:anchor="_Toc351107519" w:history="1">
+          <w:hyperlink w:anchor="_Toc358903354" w:history="1">
             <w:r>
               <w:rPr>
                 <w:rStyle w:val="Hyperlink"/>
@@ -793,7 +791,7 @@
               <w:rPr>
                 <w:webHidden/>
               </w:rPr>
-              <w:instrText xml:space="preserve"> PAGEREF _Toc351107519 \h </w:instrText>
+              <w:instrText xml:space="preserve"> PAGEREF _Toc358903354 \h </w:instrText>
             </w:r>
             <w:r>
               <w:rPr>
@@ -810,7 +808,86 @@
               <w:rPr>
                 <w:webHidden/>
               </w:rPr>
-              <w:t>23</w:t>
+              <w:t>24</w:t>
+            </w:r>
+            <w:r>
+              <w:rPr>
+                <w:webHidden/>
+              </w:rPr>
+              <w:fldChar w:fldCharType="end"/>
+            </w:r>
+          </w:hyperlink>
+        </w:p>
+        <w:p>
+          <w:pPr>
+            <w:pStyle w:val="TOC3"/>
+            <w:tabs>
+              <w:tab w:val="left" w:pos="485"/>
+              <w:tab w:val="right" w:leader="dot" w:pos="10790"/>
+            </w:tabs>
+            <w:rPr>
+              <w:rFonts w:eastAsiaTheme="minorEastAsia" w:cstheme="minorBidi"/>
+              <w:smallCaps w:val="0"/>
+              <w:sz w:val="22"/>
+              <w:szCs w:val="22"/>
+            </w:rPr>
+          </w:pPr>
+          <w:hyperlink w:anchor="_Toc358903355" w:history="1">
+            <w:r>
+              <w:rPr>
+                <w:rStyle w:val="Hyperlink"/>
+              </w:rPr>
+              <w:t>VII.</w:t>
+            </w:r>
+            <w:r>
+              <w:rPr>
+                <w:rFonts w:eastAsiaTheme="minorEastAsia" w:cstheme="minorBidi"/>
+                <w:smallCaps w:val="0"/>
+                <w:sz w:val="22"/>
+                <w:szCs w:val="22"/>
+              </w:rPr>
+              <w:tab/>
+            </w:r>
+            <w:r>
+              <w:rPr>
+                <w:rStyle w:val="Hyperlink"/>
+              </w:rPr>
+              <w:t>User Management Tool: LDAP user load script for Rally On-Premise</w:t>
+            </w:r>
+            <w:r>
+              <w:rPr>
+                <w:webHidden/>
+              </w:rPr>
+              <w:tab/>
+            </w:r>
+            <w:r>
+              <w:rPr>
+                <w:webHidden/>
+              </w:rPr>
+              <w:fldChar w:fldCharType="begin"/>
+            </w:r>
+            <w:r>
+              <w:rPr>
+                <w:webHidden/>
+              </w:rPr>
+              <w:instrText xml:space="preserve"> PAGEREF _Toc358903355 \h </w:instrText>
+            </w:r>
+            <w:r>
+              <w:rPr>
+                <w:webHidden/>
+              </w:rPr>
+            </w:r>
+            <w:r>
+              <w:rPr>
+                <w:webHidden/>
+              </w:rPr>
+              <w:fldChar w:fldCharType="separate"/>
+            </w:r>
+            <w:r>
+              <w:rPr>
+                <w:webHidden/>
+              </w:rPr>
+              <w:t>25</w:t>
             </w:r>
             <w:r>
               <w:rPr>
@@ -838,22 +915,25 @@
       <w:pPr>
         <w:pStyle w:val="Heading3"/>
       </w:pPr>
-      <w:bookmarkStart w:id="4" w:name="Section1"/>
-      <w:bookmarkStart w:id="5" w:name="Section2"/>
-      <w:bookmarkStart w:id="6" w:name="Section3"/>
-      <w:bookmarkStart w:id="7" w:name="_Toc351107514"/>
+      <w:bookmarkStart w:id="3" w:name="Section1"/>
+      <w:bookmarkStart w:id="4" w:name="Section2"/>
+      <w:bookmarkStart w:id="5" w:name="Section3"/>
+      <w:bookmarkStart w:id="6" w:name="_Toc358903349"/>
+      <w:bookmarkEnd w:id="3"/>
       <w:bookmarkEnd w:id="4"/>
       <w:bookmarkEnd w:id="5"/>
+      <w:r>
+        <w:t>Installing Ruby</w:t>
+      </w:r>
+      <w:r>
+        <w:t xml:space="preserve"> on Windows</w:t>
+      </w:r>
       <w:bookmarkEnd w:id="6"/>
-      <w:r>
-        <w:t>Installing Ruby</w:t>
-      </w:r>
-      <w:r>
-        <w:t xml:space="preserve"> on Windows</w:t>
-      </w:r>
+    </w:p>
+    <w:p>
+      <w:bookmarkStart w:id="7" w:name="_GoBack"/>
       <w:bookmarkEnd w:id="7"/>
     </w:p>
-    <w:p/>
     <w:p>
       <w:r>
         <w:t xml:space="preserve">Install the Ruby </w:t>
@@ -904,6 +984,7 @@
         <w:pStyle w:val="ListParagraph"/>
       </w:pPr>
       <w:r>
+        <w:lastRenderedPageBreak/>
         <w:drawing>
           <wp:inline distT="0" distB="0" distL="0" distR="0" wp14:anchorId="4B206387" wp14:editId="48FBABA0">
             <wp:extent cx="3431995" cy="2665562"/>
@@ -1113,6 +1194,7 @@
         <w:pStyle w:val="ListParagraph"/>
       </w:pPr>
       <w:r>
+        <w:lastRenderedPageBreak/>
         <w:drawing>
           <wp:inline distT="0" distB="0" distL="0" distR="0" wp14:anchorId="2F25959D" wp14:editId="143A68AA">
             <wp:extent cx="5108303" cy="2579298"/>
@@ -1381,7 +1463,7 @@
       <w:pPr>
         <w:pStyle w:val="Heading3"/>
       </w:pPr>
-      <w:bookmarkStart w:id="12" w:name="_Toc351107515"/>
+      <w:bookmarkStart w:id="12" w:name="_Toc358903350"/>
       <w:r>
         <w:lastRenderedPageBreak/>
         <w:t>Configuring a Proxy Server</w:t>
@@ -2155,7 +2237,7 @@
       <w:pPr>
         <w:pStyle w:val="Heading3"/>
       </w:pPr>
-      <w:bookmarkStart w:id="13" w:name="_Toc351107516"/>
+      <w:bookmarkStart w:id="13" w:name="_Toc358903351"/>
       <w:r>
         <w:lastRenderedPageBreak/>
         <w:t>User Management Tool: Create New Users and Assign</w:t>
@@ -6079,7 +6161,7 @@
         </w:rPr>
         <w:br w:type="page"/>
       </w:r>
-      <w:bookmarkStart w:id="14" w:name="_Toc351107517"/>
+      <w:bookmarkStart w:id="14" w:name="_Toc358903352"/>
       <w:r>
         <w:lastRenderedPageBreak/>
         <w:t xml:space="preserve">User Management Tool: </w:t>
@@ -7952,7 +8034,7 @@
       <w:pPr>
         <w:pStyle w:val="Heading3"/>
       </w:pPr>
-      <w:bookmarkStart w:id="15" w:name="_Toc351107518"/>
+      <w:bookmarkStart w:id="15" w:name="_Toc358903353"/>
       <w:r>
         <w:lastRenderedPageBreak/>
         <w:t xml:space="preserve">User Management Tool: </w:t>
@@ -8455,7 +8537,7 @@
         <w:pStyle w:val="Heading3"/>
         <w:ind w:left="1080"/>
       </w:pPr>
-      <w:bookmarkStart w:id="16" w:name="_Toc351107519"/>
+      <w:bookmarkStart w:id="16" w:name="_Toc358903354"/>
       <w:r>
         <w:t xml:space="preserve">User Management Tool: </w:t>
       </w:r>
@@ -8501,10 +8583,7 @@
         <w:ind w:left="1872"/>
       </w:pPr>
       <w:r>
-        <w:t>change_usernames</w:t>
-      </w:r>
-      <w:r>
-        <w:t>.rb</w:t>
+        <w:t>change_usernames.rb</w:t>
       </w:r>
       <w:r>
         <w:br/>
@@ -9084,9 +9163,488 @@
         </w:rPr>
       </w:pPr>
     </w:p>
+    <w:p>
+      <w:pPr>
+        <w:ind w:left="1440"/>
+        <w:rPr>
+          <w:rFonts w:ascii="Courier New" w:hAnsi="Courier New" w:cs="Courier New"/>
+        </w:rPr>
+      </w:pPr>
+    </w:p>
+    <w:p>
+      <w:pPr>
+        <w:pStyle w:val="Heading3"/>
+        <w:ind w:left="1080"/>
+      </w:pPr>
+      <w:bookmarkStart w:id="17" w:name="_Toc358903355"/>
+      <w:r>
+        <w:t xml:space="preserve">User Management Tool: </w:t>
+      </w:r>
+      <w:r>
+        <w:t>LDAP user load script for Rally On-Premise</w:t>
+      </w:r>
+      <w:bookmarkEnd w:id="17"/>
+    </w:p>
+    <w:p/>
+    <w:p>
+      <w:pPr>
+        <w:pStyle w:val="ListParagraph"/>
+        <w:numPr>
+          <w:ilvl w:val="0"/>
+          <w:numId w:val="15"/>
+        </w:numPr>
+      </w:pPr>
+      <w:r>
+        <w:t>During</w:t>
+      </w:r>
+      <w:r>
+        <w:t xml:space="preserve"> setup of</w:t>
+      </w:r>
+      <w:r>
+        <w:t xml:space="preserve"> </w:t>
+      </w:r>
+      <w:r>
+        <w:t>Rally On-Premise LDAP feature, you may need to update all existing users in your Rally subscription with the corresponding “Onprem Ldap Username”</w:t>
+      </w:r>
+      <w:r>
+        <w:t>.</w:t>
+      </w:r>
+    </w:p>
+    <w:p>
+      <w:pPr>
+        <w:pStyle w:val="ListParagraph"/>
+        <w:numPr>
+          <w:ilvl w:val="0"/>
+          <w:numId w:val="15"/>
+        </w:numPr>
+        <w:autoSpaceDE w:val="0"/>
+        <w:autoSpaceDN w:val="0"/>
+        <w:adjustRightInd w:val="0"/>
+        <w:spacing w:after="0" w:line="240" w:lineRule="auto"/>
+      </w:pPr>
+      <w:r>
+        <w:t>Scripts used:</w:t>
+      </w:r>
+      <w:r>
+        <w:br/>
+      </w:r>
+    </w:p>
+    <w:p>
+      <w:pPr>
+        <w:pStyle w:val="ListParagraph"/>
+        <w:numPr>
+          <w:ilvl w:val="2"/>
+          <w:numId w:val="15"/>
+        </w:numPr>
+        <w:autoSpaceDE w:val="0"/>
+        <w:autoSpaceDN w:val="0"/>
+        <w:adjustRightInd w:val="0"/>
+        <w:spacing w:after="0" w:line="240" w:lineRule="auto"/>
+      </w:pPr>
+      <w:r>
+        <w:t>ldap_user_load_script.rb</w:t>
+      </w:r>
+      <w:r>
+        <w:br/>
+      </w:r>
+    </w:p>
+    <w:p>
+      <w:pPr>
+        <w:pStyle w:val="ListParagraph"/>
+        <w:numPr>
+          <w:ilvl w:val="0"/>
+          <w:numId w:val="15"/>
+        </w:numPr>
+      </w:pPr>
+      <w:r>
+        <w:lastRenderedPageBreak/>
+        <w:t xml:space="preserve">Find the </w:t>
+      </w:r>
+      <w:r>
+        <w:t>ldap_user_load_script.rb</w:t>
+      </w:r>
+      <w:r>
+        <w:t xml:space="preserve"> </w:t>
+      </w:r>
+      <w:r>
+        <w:t>script.</w:t>
+      </w:r>
+    </w:p>
+    <w:p>
+      <w:pPr>
+        <w:pStyle w:val="ListParagraph"/>
+        <w:numPr>
+          <w:ilvl w:val="0"/>
+          <w:numId w:val="15"/>
+        </w:numPr>
+      </w:pPr>
+      <w:r>
+        <w:t>Use a text editor to edit the scprit above to match your own Rally On-Premise settings:</w:t>
+      </w:r>
+    </w:p>
+    <w:p>
+      <w:pPr>
+        <w:pStyle w:val="ListParagraph"/>
+        <w:ind w:left="1440"/>
+      </w:pPr>
+    </w:p>
+    <w:p>
+      <w:pPr>
+        <w:pStyle w:val="ListParagraph"/>
+        <w:ind w:left="1440"/>
+      </w:pPr>
+      <w:r>
+        <w:t xml:space="preserve">rally_url        = </w:t>
+      </w:r>
+      <w:hyperlink r:id="rId41" w:history="1">
+        <w:r>
+          <w:rPr>
+            <w:rStyle w:val="Hyperlink"/>
+          </w:rPr>
+          <w:t>https://10.32.16.78/slm</w:t>
+        </w:r>
+      </w:hyperlink>
+      <w:r>
+        <w:t xml:space="preserve"> (</w:t>
+      </w:r>
+      <w:r>
+        <w:rPr>
+          <w:i/>
+        </w:rPr>
+        <w:t>Enter the IP address/hostname of your own server</w:t>
+      </w:r>
+      <w:r>
+        <w:t>)</w:t>
+      </w:r>
+    </w:p>
+    <w:p>
+      <w:pPr>
+        <w:pStyle w:val="ListParagraph"/>
+        <w:ind w:left="1440"/>
+      </w:pPr>
+      <w:r>
+        <w:t xml:space="preserve">rally_user       = </w:t>
+      </w:r>
+      <w:hyperlink r:id="rId42" w:history="1">
+        <w:r>
+          <w:rPr>
+            <w:rStyle w:val="Hyperlink"/>
+          </w:rPr>
+          <w:t>test@rallydev.com</w:t>
+        </w:r>
+      </w:hyperlink>
+      <w:r>
+        <w:t xml:space="preserve"> (</w:t>
+      </w:r>
+      <w:r>
+        <w:rPr>
+          <w:i/>
+        </w:rPr>
+        <w:t>Enter credentials for a Rally Subscription Administrator</w:t>
+      </w:r>
+      <w:r>
+        <w:t>)</w:t>
+      </w:r>
+    </w:p>
+    <w:p>
+      <w:pPr>
+        <w:pStyle w:val="ListParagraph"/>
+        <w:ind w:left="1440"/>
+      </w:pPr>
+      <w:r>
+        <w:t>rally_password   = "treblid!"</w:t>
+      </w:r>
+    </w:p>
+    <w:p>
+      <w:pPr>
+        <w:pStyle w:val="ListParagraph"/>
+        <w:ind w:left="1440"/>
+      </w:pPr>
+      <w:r>
+        <w:t>rally_ws_version = "1.33"</w:t>
+      </w:r>
+      <w:r>
+        <w:t>(</w:t>
+      </w:r>
+      <w:r>
+        <w:rPr>
+          <w:i/>
+        </w:rPr>
+        <w:t>Modify the WSAPI version if desired</w:t>
+      </w:r>
+      <w:r>
+        <w:t>)</w:t>
+      </w:r>
+    </w:p>
+    <w:p>
+      <w:pPr>
+        <w:pStyle w:val="ListParagraph"/>
+        <w:ind w:left="1440"/>
+      </w:pPr>
+      <w:r>
+        <w:t>filename         = 'ldap_user_load_template.csv'</w:t>
+      </w:r>
+      <w:r>
+        <w:t xml:space="preserve"> (</w:t>
+      </w:r>
+      <w:r>
+        <w:rPr>
+          <w:i/>
+        </w:rPr>
+        <w:t>Edit to match the filename of your .csv</w:t>
+      </w:r>
+      <w:r>
+        <w:t>)</w:t>
+      </w:r>
+    </w:p>
+    <w:p>
+      <w:pPr>
+        <w:pStyle w:val="ListParagraph"/>
+        <w:ind w:left="1440"/>
+      </w:pPr>
+    </w:p>
+    <w:p>
+      <w:pPr>
+        <w:pStyle w:val="ListParagraph"/>
+        <w:numPr>
+          <w:ilvl w:val="0"/>
+          <w:numId w:val="15"/>
+        </w:numPr>
+      </w:pPr>
+      <w:r>
+        <w:t>Prepare a two</w:t>
+      </w:r>
+      <w:r>
+        <w:t xml:space="preserve">-column, </w:t>
+      </w:r>
+      <w:r>
+        <w:rPr>
+          <w:i/>
+        </w:rPr>
+        <w:t>tab-delimited</w:t>
+      </w:r>
+      <w:r>
+        <w:t xml:space="preserve"> text file containing a list of values for the fields</w:t>
+      </w:r>
+      <w:r>
+        <w:t xml:space="preserve"> </w:t>
+      </w:r>
+      <w:r>
+        <w:t>UserName and LdapOnpremUserName</w:t>
+      </w:r>
+      <w:r>
+        <w:t xml:space="preserve">. There is a template file called </w:t>
+      </w:r>
+      <w:r>
+        <w:rPr>
+          <w:rFonts w:ascii="Courier New" w:hAnsi="Courier New" w:cs="Courier New"/>
+        </w:rPr>
+        <w:t>ldap_user_load_template.csv</w:t>
+      </w:r>
+      <w:r>
+        <w:rPr>
+          <w:rFonts w:ascii="Courier New" w:hAnsi="Courier New" w:cs="Courier New"/>
+        </w:rPr>
+        <w:t xml:space="preserve"> </w:t>
+      </w:r>
+      <w:r>
+        <w:t xml:space="preserve">to get you started. </w:t>
+      </w:r>
+      <w:r>
+        <w:t>The name of this file needs to match the “filename” variable as seen on step 4.</w:t>
+      </w:r>
+      <w:r>
+        <w:t>The file should contain the following information:</w:t>
+      </w:r>
+    </w:p>
+    <w:p>
+      <w:pPr>
+        <w:pStyle w:val="ListParagraph"/>
+      </w:pPr>
+    </w:p>
+    <w:p>
+      <w:pPr>
+        <w:pStyle w:val="ListParagraph"/>
+        <w:ind w:left="1440"/>
+      </w:pPr>
+      <w:r>
+        <w:br/>
+      </w:r>
+      <w:r>
+        <w:drawing>
+          <wp:inline distT="0" distB="0" distL="0" distR="0" wp14:anchorId="1FDAB3E6" wp14:editId="70BF7D5F">
+            <wp:extent cx="2560320" cy="763270"/>
+            <wp:effectExtent l="0" t="0" r="0" b="0"/>
+            <wp:docPr id="12" name="Picture 12" descr="\\dsc-corpfil-01\groups\Support\Hugo\2013-06-13_1551.png"/>
+            <wp:cNvGraphicFramePr>
+              <a:graphicFrameLocks xmlns:a="http://schemas.openxmlformats.org/drawingml/2006/main" noChangeAspect="1"/>
+            </wp:cNvGraphicFramePr>
+            <a:graphic xmlns:a="http://schemas.openxmlformats.org/drawingml/2006/main">
+              <a:graphicData uri="http://schemas.openxmlformats.org/drawingml/2006/picture">
+                <pic:pic xmlns:pic="http://schemas.openxmlformats.org/drawingml/2006/picture">
+                  <pic:nvPicPr>
+                    <pic:cNvPr id="0" name="Picture 1" descr="\\dsc-corpfil-01\groups\Support\Hugo\2013-06-13_1551.png"/>
+                    <pic:cNvPicPr>
+                      <a:picLocks noChangeAspect="1" noChangeArrowheads="1"/>
+                    </pic:cNvPicPr>
+                  </pic:nvPicPr>
+                  <pic:blipFill>
+                    <a:blip r:embed="rId43">
+                      <a:extLst>
+                        <a:ext uri="{28A0092B-C50C-407E-A947-70E740481C1C}">
+                          <a14:useLocalDpi xmlns:a14="http://schemas.microsoft.com/office/drawing/2010/main" val="0"/>
+                        </a:ext>
+                      </a:extLst>
+                    </a:blip>
+                    <a:srcRect/>
+                    <a:stretch>
+                      <a:fillRect/>
+                    </a:stretch>
+                  </pic:blipFill>
+                  <pic:spPr bwMode="auto">
+                    <a:xfrm>
+                      <a:off x="0" y="0"/>
+                      <a:ext cx="2560320" cy="763270"/>
+                    </a:xfrm>
+                    <a:prstGeom prst="rect">
+                      <a:avLst/>
+                    </a:prstGeom>
+                    <a:noFill/>
+                    <a:ln>
+                      <a:noFill/>
+                    </a:ln>
+                  </pic:spPr>
+                </pic:pic>
+              </a:graphicData>
+            </a:graphic>
+          </wp:inline>
+        </w:drawing>
+      </w:r>
+    </w:p>
+    <w:p>
+      <w:pPr>
+        <w:pStyle w:val="ListParagraph"/>
+      </w:pPr>
+    </w:p>
+    <w:p>
+      <w:pPr>
+        <w:pStyle w:val="ListParagraph"/>
+        <w:numPr>
+          <w:ilvl w:val="0"/>
+          <w:numId w:val="15"/>
+        </w:numPr>
+      </w:pPr>
+      <w:r>
+        <w:t>Run the script with the following command:</w:t>
+      </w:r>
+    </w:p>
+    <w:p>
+      <w:pPr>
+        <w:pStyle w:val="ListParagraph"/>
+        <w:ind w:left="1440"/>
+      </w:pPr>
+      <w:r>
+        <w:t>$ ruby ldap_user_load_script.rb</w:t>
+      </w:r>
+    </w:p>
+    <w:p>
+      <w:pPr>
+        <w:pStyle w:val="ListParagraph"/>
+        <w:ind w:left="1440"/>
+      </w:pPr>
+    </w:p>
+    <w:p>
+      <w:pPr>
+        <w:pStyle w:val="ListParagraph"/>
+        <w:ind w:left="1440"/>
+      </w:pPr>
+      <w:r>
+        <w:drawing>
+          <wp:inline distT="0" distB="0" distL="0" distR="0" wp14:anchorId="40726B49" wp14:editId="462D0C5F">
+            <wp:extent cx="5697770" cy="2875279"/>
+            <wp:effectExtent l="0" t="0" r="0" b="0"/>
+            <wp:docPr id="22" name="Picture 22"/>
+            <wp:cNvGraphicFramePr>
+              <a:graphicFrameLocks xmlns:a="http://schemas.openxmlformats.org/drawingml/2006/main" noChangeAspect="1"/>
+            </wp:cNvGraphicFramePr>
+            <a:graphic xmlns:a="http://schemas.openxmlformats.org/drawingml/2006/main">
+              <a:graphicData uri="http://schemas.openxmlformats.org/drawingml/2006/picture">
+                <pic:pic xmlns:pic="http://schemas.openxmlformats.org/drawingml/2006/picture">
+                  <pic:nvPicPr>
+                    <pic:cNvPr id="0" name="Picture 3"/>
+                    <pic:cNvPicPr>
+                      <a:picLocks noChangeAspect="1" noChangeArrowheads="1"/>
+                    </pic:cNvPicPr>
+                  </pic:nvPicPr>
+                  <pic:blipFill>
+                    <a:blip r:embed="rId44">
+                      <a:extLst>
+                        <a:ext uri="{28A0092B-C50C-407E-A947-70E740481C1C}">
+                          <a14:useLocalDpi xmlns:a14="http://schemas.microsoft.com/office/drawing/2010/main" val="0"/>
+                        </a:ext>
+                      </a:extLst>
+                    </a:blip>
+                    <a:srcRect/>
+                    <a:stretch>
+                      <a:fillRect/>
+                    </a:stretch>
+                  </pic:blipFill>
+                  <pic:spPr bwMode="auto">
+                    <a:xfrm>
+                      <a:off x="0" y="0"/>
+                      <a:ext cx="5700876" cy="2876846"/>
+                    </a:xfrm>
+                    <a:prstGeom prst="rect">
+                      <a:avLst/>
+                    </a:prstGeom>
+                    <a:noFill/>
+                    <a:ln>
+                      <a:noFill/>
+                    </a:ln>
+                  </pic:spPr>
+                </pic:pic>
+              </a:graphicData>
+            </a:graphic>
+          </wp:inline>
+        </w:drawing>
+      </w:r>
+    </w:p>
+    <w:p>
+      <w:pPr>
+        <w:pStyle w:val="ListParagraph"/>
+        <w:numPr>
+          <w:ilvl w:val="0"/>
+          <w:numId w:val="15"/>
+        </w:numPr>
+      </w:pPr>
+      <w:r>
+        <w:t>As seen in the screen capture above the script will output the users that have been updated successfully and the users that do not contain a value in the Ldap Onprem Username field.</w:t>
+      </w:r>
+    </w:p>
+    <w:p>
+      <w:pPr>
+        <w:pStyle w:val="ListParagraph"/>
+        <w:numPr>
+          <w:ilvl w:val="0"/>
+          <w:numId w:val="15"/>
+        </w:numPr>
+      </w:pPr>
+      <w:r>
+        <w:t>If the LDAP feature has been enabled in the Control Panel, try the login using one of the Onprem Ldap Usernames created.</w:t>
+      </w:r>
+    </w:p>
+    <w:p>
+      <w:pPr>
+        <w:pStyle w:val="ListParagraph"/>
+        <w:ind w:left="1440"/>
+      </w:pPr>
+      <w:r>
+        <w:t xml:space="preserve"> </w:t>
+      </w:r>
+    </w:p>
     <w:sectPr>
-      <w:headerReference w:type="default" r:id="rId41"/>
-      <w:footerReference w:type="default" r:id="rId42"/>
+      <w:headerReference w:type="default" r:id="rId45"/>
+      <w:footerReference w:type="default" r:id="rId46"/>
       <w:pgSz w:w="12240" w:h="15840"/>
       <w:pgMar w:top="720" w:right="720" w:bottom="720" w:left="720" w:header="720" w:footer="720" w:gutter="0"/>
       <w:cols w:space="720"/>
@@ -9219,7 +9777,7 @@
                 <w:b/>
                 <w:bCs/>
               </w:rPr>
-              <w:t>24</w:t>
+              <w:t>26</w:t>
             </w:r>
             <w:r>
               <w:rPr>
@@ -9336,7 +9894,7 @@
 <file path=word/numbering.xml><?xml version="1.0" encoding="utf-8"?>
 <w:numbering xmlns:wpc="http://schemas.microsoft.com/office/word/2010/wordprocessingCanvas" xmlns:mc="http://schemas.openxmlformats.org/markup-compatibility/2006" xmlns:o="urn:schemas-microsoft-com:office:office" xmlns:r="http://schemas.openxmlformats.org/officeDocument/2006/relationships" xmlns:m="http://schemas.openxmlformats.org/officeDocument/2006/math" xmlns:v="urn:schemas-microsoft-com:vml" xmlns:wp14="http://schemas.microsoft.com/office/word/2010/wordprocessingDrawing" xmlns:wp="http://schemas.openxmlformats.org/drawingml/2006/wordprocessingDrawing" xmlns:w10="urn:schemas-microsoft-com:office:word" xmlns:w="http://schemas.openxmlformats.org/wordprocessingml/2006/main" xmlns:w14="http://schemas.microsoft.com/office/word/2010/wordml" xmlns:wpg="http://schemas.microsoft.com/office/word/2010/wordprocessingGroup" xmlns:wpi="http://schemas.microsoft.com/office/word/2010/wordprocessingInk" xmlns:wne="http://schemas.microsoft.com/office/word/2006/wordml" xmlns:wps="http://schemas.microsoft.com/office/word/2010/wordprocessingShape" mc:Ignorable="w14 wp14">
   <w:abstractNum w:abstractNumId="0">
-    <w:nsid w:val="0D535881"/>
+    <w:nsid w:val="0542531D"/>
     <w:multiLevelType w:val="hybridMultilevel"/>
     <w:tmpl w:val="8954D9AC"/>
     <w:lvl w:ilvl="0" w:tplc="03449776">
@@ -9425,6 +9983,95 @@
     </w:lvl>
   </w:abstractNum>
   <w:abstractNum w:abstractNumId="1">
+    <w:nsid w:val="0D535881"/>
+    <w:multiLevelType w:val="hybridMultilevel"/>
+    <w:tmpl w:val="8954D9AC"/>
+    <w:lvl w:ilvl="0" w:tplc="03449776">
+      <w:start w:val="1"/>
+      <w:numFmt w:val="decimal"/>
+      <w:lvlText w:val="%1."/>
+      <w:lvlJc w:val="left"/>
+      <w:pPr>
+        <w:ind w:left="1440" w:hanging="360"/>
+      </w:pPr>
+      <w:rPr>
+        <w:rFonts w:hint="default"/>
+      </w:rPr>
+    </w:lvl>
+    <w:lvl w:ilvl="1" w:tplc="04090019">
+      <w:start w:val="1"/>
+      <w:numFmt w:val="lowerLetter"/>
+      <w:lvlText w:val="%2."/>
+      <w:lvlJc w:val="left"/>
+      <w:pPr>
+        <w:ind w:left="1440" w:hanging="360"/>
+      </w:pPr>
+    </w:lvl>
+    <w:lvl w:ilvl="2" w:tplc="0409001B">
+      <w:start w:val="1"/>
+      <w:numFmt w:val="lowerRoman"/>
+      <w:lvlText w:val="%3."/>
+      <w:lvlJc w:val="right"/>
+      <w:pPr>
+        <w:ind w:left="2160" w:hanging="180"/>
+      </w:pPr>
+    </w:lvl>
+    <w:lvl w:ilvl="3" w:tplc="0409000F" w:tentative="1">
+      <w:start w:val="1"/>
+      <w:numFmt w:val="decimal"/>
+      <w:lvlText w:val="%4."/>
+      <w:lvlJc w:val="left"/>
+      <w:pPr>
+        <w:ind w:left="2880" w:hanging="360"/>
+      </w:pPr>
+    </w:lvl>
+    <w:lvl w:ilvl="4" w:tplc="04090019" w:tentative="1">
+      <w:start w:val="1"/>
+      <w:numFmt w:val="lowerLetter"/>
+      <w:lvlText w:val="%5."/>
+      <w:lvlJc w:val="left"/>
+      <w:pPr>
+        <w:ind w:left="3600" w:hanging="360"/>
+      </w:pPr>
+    </w:lvl>
+    <w:lvl w:ilvl="5" w:tplc="0409001B" w:tentative="1">
+      <w:start w:val="1"/>
+      <w:numFmt w:val="lowerRoman"/>
+      <w:lvlText w:val="%6."/>
+      <w:lvlJc w:val="right"/>
+      <w:pPr>
+        <w:ind w:left="4320" w:hanging="180"/>
+      </w:pPr>
+    </w:lvl>
+    <w:lvl w:ilvl="6" w:tplc="0409000F" w:tentative="1">
+      <w:start w:val="1"/>
+      <w:numFmt w:val="decimal"/>
+      <w:lvlText w:val="%7."/>
+      <w:lvlJc w:val="left"/>
+      <w:pPr>
+        <w:ind w:left="5040" w:hanging="360"/>
+      </w:pPr>
+    </w:lvl>
+    <w:lvl w:ilvl="7" w:tplc="04090019" w:tentative="1">
+      <w:start w:val="1"/>
+      <w:numFmt w:val="lowerLetter"/>
+      <w:lvlText w:val="%8."/>
+      <w:lvlJc w:val="left"/>
+      <w:pPr>
+        <w:ind w:left="5760" w:hanging="360"/>
+      </w:pPr>
+    </w:lvl>
+    <w:lvl w:ilvl="8" w:tplc="0409001B" w:tentative="1">
+      <w:start w:val="1"/>
+      <w:numFmt w:val="lowerRoman"/>
+      <w:lvlText w:val="%9."/>
+      <w:lvlJc w:val="right"/>
+      <w:pPr>
+        <w:ind w:left="6480" w:hanging="180"/>
+      </w:pPr>
+    </w:lvl>
+  </w:abstractNum>
+  <w:abstractNum w:abstractNumId="2">
     <w:nsid w:val="124346F9"/>
     <w:multiLevelType w:val="multilevel"/>
     <w:tmpl w:val="7DACB976"/>
@@ -9516,7 +10163,7 @@
       </w:pPr>
     </w:lvl>
   </w:abstractNum>
-  <w:abstractNum w:abstractNumId="2">
+  <w:abstractNum w:abstractNumId="3">
     <w:nsid w:val="1A737194"/>
     <w:multiLevelType w:val="hybridMultilevel"/>
     <w:tmpl w:val="AD8C742C"/>
@@ -9605,7 +10252,7 @@
       </w:pPr>
     </w:lvl>
   </w:abstractNum>
-  <w:abstractNum w:abstractNumId="3">
+  <w:abstractNum w:abstractNumId="4">
     <w:nsid w:val="1DB67775"/>
     <w:multiLevelType w:val="hybridMultilevel"/>
     <w:tmpl w:val="08AE53F8"/>
@@ -9718,7 +10365,7 @@
       </w:rPr>
     </w:lvl>
   </w:abstractNum>
-  <w:abstractNum w:abstractNumId="4">
+  <w:abstractNum w:abstractNumId="5">
     <w:nsid w:val="23CC014C"/>
     <w:multiLevelType w:val="hybridMultilevel"/>
     <w:tmpl w:val="025CE79A"/>
@@ -9831,7 +10478,7 @@
       </w:rPr>
     </w:lvl>
   </w:abstractNum>
-  <w:abstractNum w:abstractNumId="5">
+  <w:abstractNum w:abstractNumId="6">
     <w:nsid w:val="275A5857"/>
     <w:multiLevelType w:val="multilevel"/>
     <w:tmpl w:val="0409001F"/>
@@ -9917,7 +10564,7 @@
       </w:pPr>
     </w:lvl>
   </w:abstractNum>
-  <w:abstractNum w:abstractNumId="6">
+  <w:abstractNum w:abstractNumId="7">
     <w:nsid w:val="27867D3B"/>
     <w:multiLevelType w:val="hybridMultilevel"/>
     <w:tmpl w:val="E76257AE"/>
@@ -10006,7 +10653,7 @@
       </w:pPr>
     </w:lvl>
   </w:abstractNum>
-  <w:abstractNum w:abstractNumId="7">
+  <w:abstractNum w:abstractNumId="8">
     <w:nsid w:val="2B592C14"/>
     <w:multiLevelType w:val="multilevel"/>
     <w:tmpl w:val="E054B4B2"/>
@@ -10099,7 +10746,7 @@
       </w:pPr>
     </w:lvl>
   </w:abstractNum>
-  <w:abstractNum w:abstractNumId="8">
+  <w:abstractNum w:abstractNumId="9">
     <w:nsid w:val="39540241"/>
     <w:multiLevelType w:val="multilevel"/>
     <w:tmpl w:val="E054B4B2"/>
@@ -10192,7 +10839,7 @@
       </w:pPr>
     </w:lvl>
   </w:abstractNum>
-  <w:abstractNum w:abstractNumId="9">
+  <w:abstractNum w:abstractNumId="10">
     <w:nsid w:val="3C3B5591"/>
     <w:multiLevelType w:val="hybridMultilevel"/>
     <w:tmpl w:val="330CCD94"/>
@@ -10281,7 +10928,7 @@
       </w:pPr>
     </w:lvl>
   </w:abstractNum>
-  <w:abstractNum w:abstractNumId="10">
+  <w:abstractNum w:abstractNumId="11">
     <w:nsid w:val="420E65EC"/>
     <w:multiLevelType w:val="multilevel"/>
     <w:tmpl w:val="E054B4B2"/>
@@ -10374,7 +11021,7 @@
       </w:pPr>
     </w:lvl>
   </w:abstractNum>
-  <w:abstractNum w:abstractNumId="11">
+  <w:abstractNum w:abstractNumId="12">
     <w:nsid w:val="60DA55E0"/>
     <w:multiLevelType w:val="hybridMultilevel"/>
     <w:tmpl w:val="AD8C742C"/>
@@ -10463,7 +11110,7 @@
       </w:pPr>
     </w:lvl>
   </w:abstractNum>
-  <w:abstractNum w:abstractNumId="12">
+  <w:abstractNum w:abstractNumId="13">
     <w:nsid w:val="67BE31CA"/>
     <w:multiLevelType w:val="hybridMultilevel"/>
     <w:tmpl w:val="464411DC"/>
@@ -10554,46 +11201,49 @@
     </w:lvl>
   </w:abstractNum>
   <w:num w:numId="1">
+    <w:abstractNumId w:val="10"/>
+  </w:num>
+  <w:num w:numId="2">
+    <w:abstractNumId w:val="6"/>
+  </w:num>
+  <w:num w:numId="3">
+    <w:abstractNumId w:val="8"/>
+  </w:num>
+  <w:num w:numId="4">
+    <w:abstractNumId w:val="2"/>
+  </w:num>
+  <w:num w:numId="5">
+    <w:abstractNumId w:val="4"/>
+  </w:num>
+  <w:num w:numId="6">
+    <w:abstractNumId w:val="13"/>
+  </w:num>
+  <w:num w:numId="7">
+    <w:abstractNumId w:val="3"/>
+  </w:num>
+  <w:num w:numId="8">
+    <w:abstractNumId w:val="12"/>
+  </w:num>
+  <w:num w:numId="9">
+    <w:abstractNumId w:val="11"/>
+  </w:num>
+  <w:num w:numId="10">
+    <w:abstractNumId w:val="7"/>
+  </w:num>
+  <w:num w:numId="11">
+    <w:abstractNumId w:val="1"/>
+  </w:num>
+  <w:num w:numId="12">
+    <w:abstractNumId w:val="5"/>
+  </w:num>
+  <w:num w:numId="13">
+    <w:abstractNumId w:val="13"/>
+  </w:num>
+  <w:num w:numId="14">
     <w:abstractNumId w:val="9"/>
   </w:num>
-  <w:num w:numId="2">
-    <w:abstractNumId w:val="5"/>
-  </w:num>
-  <w:num w:numId="3">
-    <w:abstractNumId w:val="7"/>
-  </w:num>
-  <w:num w:numId="4">
-    <w:abstractNumId w:val="1"/>
-  </w:num>
-  <w:num w:numId="5">
-    <w:abstractNumId w:val="3"/>
-  </w:num>
-  <w:num w:numId="6">
-    <w:abstractNumId w:val="12"/>
-  </w:num>
-  <w:num w:numId="7">
-    <w:abstractNumId w:val="2"/>
-  </w:num>
-  <w:num w:numId="8">
-    <w:abstractNumId w:val="11"/>
-  </w:num>
-  <w:num w:numId="9">
-    <w:abstractNumId w:val="10"/>
-  </w:num>
-  <w:num w:numId="10">
-    <w:abstractNumId w:val="6"/>
-  </w:num>
-  <w:num w:numId="11">
+  <w:num w:numId="15">
     <w:abstractNumId w:val="0"/>
-  </w:num>
-  <w:num w:numId="12">
-    <w:abstractNumId w:val="4"/>
-  </w:num>
-  <w:num w:numId="13">
-    <w:abstractNumId w:val="12"/>
-  </w:num>
-  <w:num w:numId="14">
-    <w:abstractNumId w:val="8"/>
   </w:num>
   <w:numIdMacAtCleanup w:val="11"/>
 </w:numbering>
@@ -11933,7 +12583,7 @@
 </file>
 
 <file path=customXml/itemProps1.xml><?xml version="1.0" encoding="utf-8"?>
-<ds:datastoreItem xmlns:ds="http://schemas.openxmlformats.org/officeDocument/2006/customXml" ds:itemID="{6E81C04D-E6B6-4A44-9446-29E2F595BBE7}">
+<ds:datastoreItem xmlns:ds="http://schemas.openxmlformats.org/officeDocument/2006/customXml" ds:itemID="{FBF58A22-6765-4BF6-B1B3-1A9111ACA865}">
   <ds:schemaRefs>
     <ds:schemaRef ds:uri="http://schemas.openxmlformats.org/officeDocument/2006/bibliography"/>
   </ds:schemaRefs>

</xml_diff>

<commit_message>
README and Usage Guide
</commit_message>
<xml_diff>
--- a/README.docx
+++ b/README.docx
@@ -43,7 +43,9 @@
       <w:r>
         <w:t>Introduction</w:t>
       </w:r>
+      <w:bookmarkStart w:id="3" w:name="_GoBack"/>
       <w:bookmarkEnd w:id="2"/>
+      <w:bookmarkEnd w:id="3"/>
     </w:p>
     <w:p/>
     <w:p>
@@ -915,25 +917,22 @@
       <w:pPr>
         <w:pStyle w:val="Heading3"/>
       </w:pPr>
-      <w:bookmarkStart w:id="3" w:name="Section1"/>
-      <w:bookmarkStart w:id="4" w:name="Section2"/>
-      <w:bookmarkStart w:id="5" w:name="Section3"/>
-      <w:bookmarkStart w:id="6" w:name="_Toc358903349"/>
-      <w:bookmarkEnd w:id="3"/>
+      <w:bookmarkStart w:id="4" w:name="Section1"/>
+      <w:bookmarkStart w:id="5" w:name="Section2"/>
+      <w:bookmarkStart w:id="6" w:name="Section3"/>
+      <w:bookmarkStart w:id="7" w:name="_Toc358903349"/>
       <w:bookmarkEnd w:id="4"/>
       <w:bookmarkEnd w:id="5"/>
+      <w:bookmarkEnd w:id="6"/>
       <w:r>
         <w:t>Installing Ruby</w:t>
       </w:r>
       <w:r>
         <w:t xml:space="preserve"> on Windows</w:t>
       </w:r>
-      <w:bookmarkEnd w:id="6"/>
-    </w:p>
-    <w:p>
-      <w:bookmarkStart w:id="7" w:name="_GoBack"/>
       <w:bookmarkEnd w:id="7"/>
     </w:p>
+    <w:p/>
     <w:p>
       <w:r>
         <w:t xml:space="preserve">Install the Ruby </w:t>
@@ -4177,7 +4176,6 @@
           <w:szCs w:val="18"/>
         </w:rPr>
       </w:pPr>
-      <w:proofErr w:type="gramStart"/>
       <w:r>
         <w:rPr>
           <w:rFonts w:ascii="Courier New" w:hAnsi="Courier New" w:cs="Courier New"/>
@@ -4185,9 +4183,11 @@
           <w:sz w:val="18"/>
           <w:szCs w:val="18"/>
         </w:rPr>
-        <w:t>C:</w:t>
-      </w:r>
-      <w:proofErr w:type="gramEnd"/>
+        <w:t>C:\&gt;</w:t>
+      </w:r>
+      <w:r>
+        <w:t xml:space="preserve"> </w:t>
+      </w:r>
       <w:r>
         <w:rPr>
           <w:rFonts w:ascii="Courier New" w:hAnsi="Courier New" w:cs="Courier New"/>
@@ -4195,39 +4195,7 @@
           <w:sz w:val="18"/>
           <w:szCs w:val="18"/>
         </w:rPr>
-        <w:t>\&gt;</w:t>
-      </w:r>
-      <w:r>
-        <w:t xml:space="preserve"> </w:t>
-      </w:r>
-      <w:r>
-        <w:rPr>
-          <w:rFonts w:ascii="Courier New" w:hAnsi="Courier New" w:cs="Courier New"/>
-          <w:noProof w:val="0"/>
-          <w:sz w:val="18"/>
-          <w:szCs w:val="18"/>
-        </w:rPr>
-        <w:t xml:space="preserve">ruby </w:t>
-      </w:r>
-      <w:proofErr w:type="spellStart"/>
-      <w:r>
-        <w:rPr>
-          <w:rFonts w:ascii="Courier New" w:hAnsi="Courier New" w:cs="Courier New"/>
-          <w:noProof w:val="0"/>
-          <w:sz w:val="18"/>
-          <w:szCs w:val="18"/>
-        </w:rPr>
-        <w:t>user_permissions_loader.rb</w:t>
-      </w:r>
-      <w:proofErr w:type="spellEnd"/>
-      <w:r>
-        <w:rPr>
-          <w:rFonts w:ascii="Courier New" w:hAnsi="Courier New" w:cs="Courier New"/>
-          <w:noProof w:val="0"/>
-          <w:sz w:val="18"/>
-          <w:szCs w:val="18"/>
-        </w:rPr>
-        <w:t xml:space="preserve"> user_permissions_loader_template.txt</w:t>
+        <w:t>ruby user_permissions_loader.rb user_permissions_loader_template.txt</w:t>
       </w:r>
     </w:p>
     <w:p>
@@ -4251,27 +4219,7 @@
           <w:sz w:val="18"/>
           <w:szCs w:val="18"/>
         </w:rPr>
-        <w:t>I, [2013-02-03T23:14:41.675636 #4784</w:t>
-      </w:r>
-      <w:proofErr w:type="gramStart"/>
-      <w:r>
-        <w:rPr>
-          <w:rFonts w:ascii="Courier New" w:hAnsi="Courier New" w:cs="Courier New"/>
-          <w:noProof w:val="0"/>
-          <w:sz w:val="18"/>
-          <w:szCs w:val="18"/>
-        </w:rPr>
-        <w:t>]  INFO</w:t>
-      </w:r>
-      <w:proofErr w:type="gramEnd"/>
-      <w:r>
-        <w:rPr>
-          <w:rFonts w:ascii="Courier New" w:hAnsi="Courier New" w:cs="Courier New"/>
-          <w:noProof w:val="0"/>
-          <w:sz w:val="18"/>
-          <w:szCs w:val="18"/>
-        </w:rPr>
-        <w:t xml:space="preserve"> -- : Connecting to https://rally1.rallydev.com/slm as sample.admin@rallydev.com...</w:t>
+        <w:t>I, [2013-02-03T23:14:41.675636 #4784]  INFO -- : Connecting to https://rally1.rallydev.com/slm as sample.admin@rallydev.com...</w:t>
       </w:r>
     </w:p>
     <w:p>
@@ -4295,27 +4243,7 @@
           <w:sz w:val="18"/>
           <w:szCs w:val="18"/>
         </w:rPr>
-        <w:t>I, [2013-02-03T23:14:41.676636 #4784</w:t>
-      </w:r>
-      <w:proofErr w:type="gramStart"/>
-      <w:r>
-        <w:rPr>
-          <w:rFonts w:ascii="Courier New" w:hAnsi="Courier New" w:cs="Courier New"/>
-          <w:noProof w:val="0"/>
-          <w:sz w:val="18"/>
-          <w:szCs w:val="18"/>
-        </w:rPr>
-        <w:t>]  INFO</w:t>
-      </w:r>
-      <w:proofErr w:type="gramEnd"/>
-      <w:r>
-        <w:rPr>
-          <w:rFonts w:ascii="Courier New" w:hAnsi="Courier New" w:cs="Courier New"/>
-          <w:noProof w:val="0"/>
-          <w:sz w:val="18"/>
-          <w:szCs w:val="18"/>
-        </w:rPr>
-        <w:t xml:space="preserve"> -- : Instantiating User Helper...</w:t>
+        <w:t>I, [2013-02-03T23:14:41.676636 #4784]  INFO -- : Instantiating User Helper...</w:t>
       </w:r>
     </w:p>
     <w:p>
@@ -4339,27 +4267,7 @@
           <w:sz w:val="18"/>
           <w:szCs w:val="18"/>
         </w:rPr>
-        <w:t>I, [2013-02-03T23:14:41.676636 #4784</w:t>
-      </w:r>
-      <w:proofErr w:type="gramStart"/>
-      <w:r>
-        <w:rPr>
-          <w:rFonts w:ascii="Courier New" w:hAnsi="Courier New" w:cs="Courier New"/>
-          <w:noProof w:val="0"/>
-          <w:sz w:val="18"/>
-          <w:szCs w:val="18"/>
-        </w:rPr>
-        <w:t>]  INFO</w:t>
-      </w:r>
-      <w:proofErr w:type="gramEnd"/>
-      <w:r>
-        <w:rPr>
-          <w:rFonts w:ascii="Courier New" w:hAnsi="Courier New" w:cs="Courier New"/>
-          <w:noProof w:val="0"/>
-          <w:sz w:val="18"/>
-          <w:szCs w:val="18"/>
-        </w:rPr>
-        <w:t xml:space="preserve"> -- : Caching workspaces and projects...</w:t>
+        <w:t>I, [2013-02-03T23:14:41.676636 #4784]  INFO -- : Caching workspaces and projects...</w:t>
       </w:r>
     </w:p>
     <w:p>
@@ -4383,27 +4291,7 @@
           <w:sz w:val="18"/>
           <w:szCs w:val="18"/>
         </w:rPr>
-        <w:t>I, [2013-02-03T23:14:42.230668 #4784</w:t>
-      </w:r>
-      <w:proofErr w:type="gramStart"/>
-      <w:r>
-        <w:rPr>
-          <w:rFonts w:ascii="Courier New" w:hAnsi="Courier New" w:cs="Courier New"/>
-          <w:noProof w:val="0"/>
-          <w:sz w:val="18"/>
-          <w:szCs w:val="18"/>
-        </w:rPr>
-        <w:t>]  INFO</w:t>
-      </w:r>
-      <w:proofErr w:type="gramEnd"/>
-      <w:r>
-        <w:rPr>
-          <w:rFonts w:ascii="Courier New" w:hAnsi="Courier New" w:cs="Courier New"/>
-          <w:noProof w:val="0"/>
-          <w:sz w:val="18"/>
-          <w:szCs w:val="18"/>
-        </w:rPr>
-        <w:t xml:space="preserve"> -- : This subscription has: 2 workspaces.</w:t>
+        <w:t>I, [2013-02-03T23:14:42.230668 #4784]  INFO -- : This subscription has: 2 workspaces.</w:t>
       </w:r>
     </w:p>
     <w:p>
@@ -4427,27 +4315,7 @@
           <w:sz w:val="18"/>
           <w:szCs w:val="18"/>
         </w:rPr>
-        <w:t>I, [2013-02-03T23:14:42.321673 #4784</w:t>
-      </w:r>
-      <w:proofErr w:type="gramStart"/>
-      <w:r>
-        <w:rPr>
-          <w:rFonts w:ascii="Courier New" w:hAnsi="Courier New" w:cs="Courier New"/>
-          <w:noProof w:val="0"/>
-          <w:sz w:val="18"/>
-          <w:szCs w:val="18"/>
-        </w:rPr>
-        <w:t>]  INFO</w:t>
-      </w:r>
-      <w:proofErr w:type="gramEnd"/>
-      <w:r>
-        <w:rPr>
-          <w:rFonts w:ascii="Courier New" w:hAnsi="Courier New" w:cs="Courier New"/>
-          <w:noProof w:val="0"/>
-          <w:sz w:val="18"/>
-          <w:szCs w:val="18"/>
-        </w:rPr>
-        <w:t xml:space="preserve"> -- : Caching Workspace:  Mark W Workspace.</w:t>
+        <w:t>I, [2013-02-03T23:14:42.321673 #4784]  INFO -- : Caching Workspace:  Mark W Workspace.</w:t>
       </w:r>
     </w:p>
     <w:p>
@@ -4471,27 +4339,7 @@
           <w:sz w:val="18"/>
           <w:szCs w:val="18"/>
         </w:rPr>
-        <w:t>I, [2013-02-03T23:14:42.321673 #4784</w:t>
-      </w:r>
-      <w:proofErr w:type="gramStart"/>
-      <w:r>
-        <w:rPr>
-          <w:rFonts w:ascii="Courier New" w:hAnsi="Courier New" w:cs="Courier New"/>
-          <w:noProof w:val="0"/>
-          <w:sz w:val="18"/>
-          <w:szCs w:val="18"/>
-        </w:rPr>
-        <w:t>]  INFO</w:t>
-      </w:r>
-      <w:proofErr w:type="gramEnd"/>
-      <w:r>
-        <w:rPr>
-          <w:rFonts w:ascii="Courier New" w:hAnsi="Courier New" w:cs="Courier New"/>
-          <w:noProof w:val="0"/>
-          <w:sz w:val="18"/>
-          <w:szCs w:val="18"/>
-        </w:rPr>
-        <w:t xml:space="preserve"> -- : Workspace: Mark W Workspace has: 7 open projects.</w:t>
+        <w:t>I, [2013-02-03T23:14:42.321673 #4784]  INFO -- : Workspace: Mark W Workspace has: 7 open projects.</w:t>
       </w:r>
     </w:p>
     <w:p>
@@ -4515,47 +4363,7 @@
           <w:sz w:val="18"/>
           <w:szCs w:val="18"/>
         </w:rPr>
-        <w:t>I, [2013-02-03T23:14:42.321673 #4784</w:t>
-      </w:r>
-      <w:proofErr w:type="gramStart"/>
-      <w:r>
-        <w:rPr>
-          <w:rFonts w:ascii="Courier New" w:hAnsi="Courier New" w:cs="Courier New"/>
-          <w:noProof w:val="0"/>
-          <w:sz w:val="18"/>
-          <w:szCs w:val="18"/>
-        </w:rPr>
-        <w:t>]  INFO</w:t>
-      </w:r>
-      <w:proofErr w:type="gramEnd"/>
-      <w:r>
-        <w:rPr>
-          <w:rFonts w:ascii="Courier New" w:hAnsi="Courier New" w:cs="Courier New"/>
-          <w:noProof w:val="0"/>
-          <w:sz w:val="18"/>
-          <w:szCs w:val="18"/>
-        </w:rPr>
-        <w:t xml:space="preserve"> -- : Caching Project: Couloir Chute Mapping: </w:t>
-      </w:r>
-      <w:proofErr w:type="spellStart"/>
-      <w:r>
-        <w:rPr>
-          <w:rFonts w:ascii="Courier New" w:hAnsi="Courier New" w:cs="Courier New"/>
-          <w:noProof w:val="0"/>
-          <w:sz w:val="18"/>
-          <w:szCs w:val="18"/>
-        </w:rPr>
-        <w:t>Heli</w:t>
-      </w:r>
-      <w:proofErr w:type="spellEnd"/>
-      <w:r>
-        <w:rPr>
-          <w:rFonts w:ascii="Courier New" w:hAnsi="Courier New" w:cs="Courier New"/>
-          <w:noProof w:val="0"/>
-          <w:sz w:val="18"/>
-          <w:szCs w:val="18"/>
-        </w:rPr>
-        <w:t>-Ski</w:t>
+        <w:t>I, [2013-02-03T23:14:42.321673 #4784]  INFO -- : Caching Project: Couloir Chute Mapping: Heli-Ski</w:t>
       </w:r>
     </w:p>
     <w:p>
@@ -4579,27 +4387,7 @@
           <w:sz w:val="18"/>
           <w:szCs w:val="18"/>
         </w:rPr>
-        <w:t>I, [2013-02-03T23:14:42.321673 #4784</w:t>
-      </w:r>
-      <w:proofErr w:type="gramStart"/>
-      <w:r>
-        <w:rPr>
-          <w:rFonts w:ascii="Courier New" w:hAnsi="Courier New" w:cs="Courier New"/>
-          <w:noProof w:val="0"/>
-          <w:sz w:val="18"/>
-          <w:szCs w:val="18"/>
-        </w:rPr>
-        <w:t>]  INFO</w:t>
-      </w:r>
-      <w:proofErr w:type="gramEnd"/>
-      <w:r>
-        <w:rPr>
-          <w:rFonts w:ascii="Courier New" w:hAnsi="Courier New" w:cs="Courier New"/>
-          <w:noProof w:val="0"/>
-          <w:sz w:val="18"/>
-          <w:szCs w:val="18"/>
-        </w:rPr>
-        <w:t xml:space="preserve"> -- : Caching Project: Avalanche Hazard Mapping</w:t>
+        <w:t>I, [2013-02-03T23:14:42.321673 #4784]  INFO -- : Caching Project: Avalanche Hazard Mapping</w:t>
       </w:r>
     </w:p>
     <w:p>
@@ -4623,27 +4411,7 @@
           <w:sz w:val="18"/>
           <w:szCs w:val="18"/>
         </w:rPr>
-        <w:t>I, [2013-02-03T23:14:42.321673 #4784</w:t>
-      </w:r>
-      <w:proofErr w:type="gramStart"/>
-      <w:r>
-        <w:rPr>
-          <w:rFonts w:ascii="Courier New" w:hAnsi="Courier New" w:cs="Courier New"/>
-          <w:noProof w:val="0"/>
-          <w:sz w:val="18"/>
-          <w:szCs w:val="18"/>
-        </w:rPr>
-        <w:t>]  INFO</w:t>
-      </w:r>
-      <w:proofErr w:type="gramEnd"/>
-      <w:r>
-        <w:rPr>
-          <w:rFonts w:ascii="Courier New" w:hAnsi="Courier New" w:cs="Courier New"/>
-          <w:noProof w:val="0"/>
-          <w:sz w:val="18"/>
-          <w:szCs w:val="18"/>
-        </w:rPr>
-        <w:t xml:space="preserve"> -- : Caching Project: Sandbox</w:t>
+        <w:t>I, [2013-02-03T23:14:42.321673 #4784]  INFO -- : Caching Project: Sandbox</w:t>
       </w:r>
     </w:p>
     <w:p>
@@ -4667,27 +4435,7 @@
           <w:sz w:val="18"/>
           <w:szCs w:val="18"/>
         </w:rPr>
-        <w:t>I, [2013-02-03T23:14:42.321673 #4784</w:t>
-      </w:r>
-      <w:proofErr w:type="gramStart"/>
-      <w:r>
-        <w:rPr>
-          <w:rFonts w:ascii="Courier New" w:hAnsi="Courier New" w:cs="Courier New"/>
-          <w:noProof w:val="0"/>
-          <w:sz w:val="18"/>
-          <w:szCs w:val="18"/>
-        </w:rPr>
-        <w:t>]  INFO</w:t>
-      </w:r>
-      <w:proofErr w:type="gramEnd"/>
-      <w:r>
-        <w:rPr>
-          <w:rFonts w:ascii="Courier New" w:hAnsi="Courier New" w:cs="Courier New"/>
-          <w:noProof w:val="0"/>
-          <w:sz w:val="18"/>
-          <w:szCs w:val="18"/>
-        </w:rPr>
-        <w:t xml:space="preserve"> -- : Caching Project: Child Project 1</w:t>
+        <w:t>I, [2013-02-03T23:14:42.321673 #4784]  INFO -- : Caching Project: Child Project 1</w:t>
       </w:r>
     </w:p>
     <w:p>
@@ -4711,27 +4459,7 @@
           <w:sz w:val="18"/>
           <w:szCs w:val="18"/>
         </w:rPr>
-        <w:t>I, [2013-02-03T23:14:42.321673 #4784</w:t>
-      </w:r>
-      <w:proofErr w:type="gramStart"/>
-      <w:r>
-        <w:rPr>
-          <w:rFonts w:ascii="Courier New" w:hAnsi="Courier New" w:cs="Courier New"/>
-          <w:noProof w:val="0"/>
-          <w:sz w:val="18"/>
-          <w:szCs w:val="18"/>
-        </w:rPr>
-        <w:t>]  INFO</w:t>
-      </w:r>
-      <w:proofErr w:type="gramEnd"/>
-      <w:r>
-        <w:rPr>
-          <w:rFonts w:ascii="Courier New" w:hAnsi="Courier New" w:cs="Courier New"/>
-          <w:noProof w:val="0"/>
-          <w:sz w:val="18"/>
-          <w:szCs w:val="18"/>
-        </w:rPr>
-        <w:t xml:space="preserve"> -- : Caching Project: Child Project 2</w:t>
+        <w:t>I, [2013-02-03T23:14:42.321673 #4784]  INFO -- : Caching Project: Child Project 2</w:t>
       </w:r>
     </w:p>
     <w:p>
@@ -4755,27 +4483,7 @@
           <w:sz w:val="18"/>
           <w:szCs w:val="18"/>
         </w:rPr>
-        <w:t>I, [2013-02-03T23:14:42.321673 #4784</w:t>
-      </w:r>
-      <w:proofErr w:type="gramStart"/>
-      <w:r>
-        <w:rPr>
-          <w:rFonts w:ascii="Courier New" w:hAnsi="Courier New" w:cs="Courier New"/>
-          <w:noProof w:val="0"/>
-          <w:sz w:val="18"/>
-          <w:szCs w:val="18"/>
-        </w:rPr>
-        <w:t>]  INFO</w:t>
-      </w:r>
-      <w:proofErr w:type="gramEnd"/>
-      <w:r>
-        <w:rPr>
-          <w:rFonts w:ascii="Courier New" w:hAnsi="Courier New" w:cs="Courier New"/>
-          <w:noProof w:val="0"/>
-          <w:sz w:val="18"/>
-          <w:szCs w:val="18"/>
-        </w:rPr>
-        <w:t xml:space="preserve"> -- : Caching Project: Open-Source Online Mapping Server</w:t>
+        <w:t>I, [2013-02-03T23:14:42.321673 #4784]  INFO -- : Caching Project: Open-Source Online Mapping Server</w:t>
       </w:r>
     </w:p>
     <w:p>
@@ -4799,27 +4507,7 @@
           <w:sz w:val="18"/>
           <w:szCs w:val="18"/>
         </w:rPr>
-        <w:t>I, [2013-02-03T23:14:42.322673 #4784</w:t>
-      </w:r>
-      <w:proofErr w:type="gramStart"/>
-      <w:r>
-        <w:rPr>
-          <w:rFonts w:ascii="Courier New" w:hAnsi="Courier New" w:cs="Courier New"/>
-          <w:noProof w:val="0"/>
-          <w:sz w:val="18"/>
-          <w:szCs w:val="18"/>
-        </w:rPr>
-        <w:t>]  INFO</w:t>
-      </w:r>
-      <w:proofErr w:type="gramEnd"/>
-      <w:r>
-        <w:rPr>
-          <w:rFonts w:ascii="Courier New" w:hAnsi="Courier New" w:cs="Courier New"/>
-          <w:noProof w:val="0"/>
-          <w:sz w:val="18"/>
-          <w:szCs w:val="18"/>
-        </w:rPr>
-        <w:t xml:space="preserve"> -- : Caching Project: Child Project 3</w:t>
+        <w:t>I, [2013-02-03T23:14:42.322673 #4784]  INFO -- : Caching Project: Child Project 3</w:t>
       </w:r>
     </w:p>
     <w:p>
@@ -4843,27 +4531,7 @@
           <w:sz w:val="18"/>
           <w:szCs w:val="18"/>
         </w:rPr>
-        <w:t>I, [2013-02-03T23:14:42.414678 #4784</w:t>
-      </w:r>
-      <w:proofErr w:type="gramStart"/>
-      <w:r>
-        <w:rPr>
-          <w:rFonts w:ascii="Courier New" w:hAnsi="Courier New" w:cs="Courier New"/>
-          <w:noProof w:val="0"/>
-          <w:sz w:val="18"/>
-          <w:szCs w:val="18"/>
-        </w:rPr>
-        <w:t>]  INFO</w:t>
-      </w:r>
-      <w:proofErr w:type="gramEnd"/>
-      <w:r>
-        <w:rPr>
-          <w:rFonts w:ascii="Courier New" w:hAnsi="Courier New" w:cs="Courier New"/>
-          <w:noProof w:val="0"/>
-          <w:sz w:val="18"/>
-          <w:szCs w:val="18"/>
-        </w:rPr>
-        <w:t xml:space="preserve"> -- : Caching Workspace:  Mark W VS-TFS.</w:t>
+        <w:t>I, [2013-02-03T23:14:42.414678 #4784]  INFO -- : Caching Workspace:  Mark W VS-TFS.</w:t>
       </w:r>
     </w:p>
     <w:p>
@@ -4887,27 +4555,7 @@
           <w:sz w:val="18"/>
           <w:szCs w:val="18"/>
         </w:rPr>
-        <w:t>I, [2013-02-03T23:14:42.414678 #4784</w:t>
-      </w:r>
-      <w:proofErr w:type="gramStart"/>
-      <w:r>
-        <w:rPr>
-          <w:rFonts w:ascii="Courier New" w:hAnsi="Courier New" w:cs="Courier New"/>
-          <w:noProof w:val="0"/>
-          <w:sz w:val="18"/>
-          <w:szCs w:val="18"/>
-        </w:rPr>
-        <w:t>]  INFO</w:t>
-      </w:r>
-      <w:proofErr w:type="gramEnd"/>
-      <w:r>
-        <w:rPr>
-          <w:rFonts w:ascii="Courier New" w:hAnsi="Courier New" w:cs="Courier New"/>
-          <w:noProof w:val="0"/>
-          <w:sz w:val="18"/>
-          <w:szCs w:val="18"/>
-        </w:rPr>
-        <w:t xml:space="preserve"> -- : Workspace: Mark W VS-TFS has: 1 open projects.</w:t>
+        <w:t>I, [2013-02-03T23:14:42.414678 #4784]  INFO -- : Workspace: Mark W VS-TFS has: 1 open projects.</w:t>
       </w:r>
     </w:p>
     <w:p>
@@ -4931,39 +4579,8 @@
           <w:sz w:val="18"/>
           <w:szCs w:val="18"/>
         </w:rPr>
-        <w:t>I, [2013-02-03T23:14:42.414678 #4784</w:t>
-      </w:r>
-      <w:proofErr w:type="gramStart"/>
-      <w:r>
-        <w:rPr>
-          <w:rFonts w:ascii="Courier New" w:hAnsi="Courier New" w:cs="Courier New"/>
-          <w:noProof w:val="0"/>
-          <w:sz w:val="18"/>
-          <w:szCs w:val="18"/>
-        </w:rPr>
-        <w:t>]  INFO</w:t>
-      </w:r>
-      <w:proofErr w:type="gramEnd"/>
-      <w:r>
-        <w:rPr>
-          <w:rFonts w:ascii="Courier New" w:hAnsi="Courier New" w:cs="Courier New"/>
-          <w:noProof w:val="0"/>
-          <w:sz w:val="18"/>
-          <w:szCs w:val="18"/>
-        </w:rPr>
-        <w:t xml:space="preserve"> -- : Caching Project: </w:t>
-      </w:r>
-      <w:proofErr w:type="spellStart"/>
-      <w:r>
-        <w:rPr>
-          <w:rFonts w:ascii="Courier New" w:hAnsi="Courier New" w:cs="Courier New"/>
-          <w:noProof w:val="0"/>
-          <w:sz w:val="18"/>
-          <w:szCs w:val="18"/>
-        </w:rPr>
-        <w:t>TFSProject</w:t>
-      </w:r>
-      <w:proofErr w:type="spellEnd"/>
+        <w:t>I, [2013-02-03T23:14:42.414678 #4784]  INFO -- : Caching Project: TFSProject</w:t>
+      </w:r>
     </w:p>
     <w:p>
       <w:pPr>
@@ -4986,27 +4603,7 @@
           <w:sz w:val="18"/>
           <w:szCs w:val="18"/>
         </w:rPr>
-        <w:t>I, [2013-02-03T23:14:42.415678 #4784</w:t>
-      </w:r>
-      <w:proofErr w:type="gramStart"/>
-      <w:r>
-        <w:rPr>
-          <w:rFonts w:ascii="Courier New" w:hAnsi="Courier New" w:cs="Courier New"/>
-          <w:noProof w:val="0"/>
-          <w:sz w:val="18"/>
-          <w:szCs w:val="18"/>
-        </w:rPr>
-        <w:t>]  INFO</w:t>
-      </w:r>
-      <w:proofErr w:type="gramEnd"/>
-      <w:r>
-        <w:rPr>
-          <w:rFonts w:ascii="Courier New" w:hAnsi="Courier New" w:cs="Courier New"/>
-          <w:noProof w:val="0"/>
-          <w:sz w:val="18"/>
-          <w:szCs w:val="18"/>
-        </w:rPr>
-        <w:t xml:space="preserve"> -- : Caching user list...</w:t>
+        <w:t>I, [2013-02-03T23:14:42.415678 #4784]  INFO -- : Caching user list...</w:t>
       </w:r>
     </w:p>
     <w:p>
@@ -5030,27 +4627,7 @@
           <w:sz w:val="18"/>
           <w:szCs w:val="18"/>
         </w:rPr>
-        <w:t>I, [2013-02-03T23:14:44.363790 #4784</w:t>
-      </w:r>
-      <w:proofErr w:type="gramStart"/>
-      <w:r>
-        <w:rPr>
-          <w:rFonts w:ascii="Courier New" w:hAnsi="Courier New" w:cs="Courier New"/>
-          <w:noProof w:val="0"/>
-          <w:sz w:val="18"/>
-          <w:szCs w:val="18"/>
-        </w:rPr>
-        <w:t>]  INFO</w:t>
-      </w:r>
-      <w:proofErr w:type="gramEnd"/>
-      <w:r>
-        <w:rPr>
-          <w:rFonts w:ascii="Courier New" w:hAnsi="Courier New" w:cs="Courier New"/>
-          <w:noProof w:val="0"/>
-          <w:sz w:val="18"/>
-          <w:szCs w:val="18"/>
-        </w:rPr>
-        <w:t xml:space="preserve"> -- : Cached 25 of 269 users</w:t>
+        <w:t>I, [2013-02-03T23:14:44.363790 #4784]  INFO -- : Cached 25 of 269 users</w:t>
       </w:r>
     </w:p>
     <w:p>
@@ -5074,27 +4651,7 @@
           <w:sz w:val="18"/>
           <w:szCs w:val="18"/>
         </w:rPr>
-        <w:t>I, [2013-02-03T23:14:44.364790 #4784</w:t>
-      </w:r>
-      <w:proofErr w:type="gramStart"/>
-      <w:r>
-        <w:rPr>
-          <w:rFonts w:ascii="Courier New" w:hAnsi="Courier New" w:cs="Courier New"/>
-          <w:noProof w:val="0"/>
-          <w:sz w:val="18"/>
-          <w:szCs w:val="18"/>
-        </w:rPr>
-        <w:t>]  INFO</w:t>
-      </w:r>
-      <w:proofErr w:type="gramEnd"/>
-      <w:r>
-        <w:rPr>
-          <w:rFonts w:ascii="Courier New" w:hAnsi="Courier New" w:cs="Courier New"/>
-          <w:noProof w:val="0"/>
-          <w:sz w:val="18"/>
-          <w:szCs w:val="18"/>
-        </w:rPr>
-        <w:t xml:space="preserve"> -- : Cached 50 of 269 users</w:t>
+        <w:t>I, [2013-02-03T23:14:44.364790 #4784]  INFO -- : Cached 50 of 269 users</w:t>
       </w:r>
     </w:p>
     <w:p>
@@ -5118,27 +4675,7 @@
           <w:sz w:val="18"/>
           <w:szCs w:val="18"/>
         </w:rPr>
-        <w:t>I, [2013-02-03T23:14:44.364790 #4784</w:t>
-      </w:r>
-      <w:proofErr w:type="gramStart"/>
-      <w:r>
-        <w:rPr>
-          <w:rFonts w:ascii="Courier New" w:hAnsi="Courier New" w:cs="Courier New"/>
-          <w:noProof w:val="0"/>
-          <w:sz w:val="18"/>
-          <w:szCs w:val="18"/>
-        </w:rPr>
-        <w:t>]  INFO</w:t>
-      </w:r>
-      <w:proofErr w:type="gramEnd"/>
-      <w:r>
-        <w:rPr>
-          <w:rFonts w:ascii="Courier New" w:hAnsi="Courier New" w:cs="Courier New"/>
-          <w:noProof w:val="0"/>
-          <w:sz w:val="18"/>
-          <w:szCs w:val="18"/>
-        </w:rPr>
-        <w:t xml:space="preserve"> -- : Cached 75 of 269 users</w:t>
+        <w:t>I, [2013-02-03T23:14:44.364790 #4784]  INFO -- : Cached 75 of 269 users</w:t>
       </w:r>
     </w:p>
     <w:p>
@@ -5162,27 +4699,7 @@
           <w:sz w:val="18"/>
           <w:szCs w:val="18"/>
         </w:rPr>
-        <w:t>I, [2013-02-03T23:14:44.364790 #4784</w:t>
-      </w:r>
-      <w:proofErr w:type="gramStart"/>
-      <w:r>
-        <w:rPr>
-          <w:rFonts w:ascii="Courier New" w:hAnsi="Courier New" w:cs="Courier New"/>
-          <w:noProof w:val="0"/>
-          <w:sz w:val="18"/>
-          <w:szCs w:val="18"/>
-        </w:rPr>
-        <w:t>]  INFO</w:t>
-      </w:r>
-      <w:proofErr w:type="gramEnd"/>
-      <w:r>
-        <w:rPr>
-          <w:rFonts w:ascii="Courier New" w:hAnsi="Courier New" w:cs="Courier New"/>
-          <w:noProof w:val="0"/>
-          <w:sz w:val="18"/>
-          <w:szCs w:val="18"/>
-        </w:rPr>
-        <w:t xml:space="preserve"> -- : Cached 100 of 269 users</w:t>
+        <w:t>I, [2013-02-03T23:14:44.364790 #4784]  INFO -- : Cached 100 of 269 users</w:t>
       </w:r>
     </w:p>
     <w:p>
@@ -5206,27 +4723,7 @@
           <w:sz w:val="18"/>
           <w:szCs w:val="18"/>
         </w:rPr>
-        <w:t>I, [2013-02-03T23:14:44.365790 #4784</w:t>
-      </w:r>
-      <w:proofErr w:type="gramStart"/>
-      <w:r>
-        <w:rPr>
-          <w:rFonts w:ascii="Courier New" w:hAnsi="Courier New" w:cs="Courier New"/>
-          <w:noProof w:val="0"/>
-          <w:sz w:val="18"/>
-          <w:szCs w:val="18"/>
-        </w:rPr>
-        <w:t>]  INFO</w:t>
-      </w:r>
-      <w:proofErr w:type="gramEnd"/>
-      <w:r>
-        <w:rPr>
-          <w:rFonts w:ascii="Courier New" w:hAnsi="Courier New" w:cs="Courier New"/>
-          <w:noProof w:val="0"/>
-          <w:sz w:val="18"/>
-          <w:szCs w:val="18"/>
-        </w:rPr>
-        <w:t xml:space="preserve"> -- : Cached 125 of 269 users</w:t>
+        <w:t>I, [2013-02-03T23:14:44.365790 #4784]  INFO -- : Cached 125 of 269 users</w:t>
       </w:r>
     </w:p>
     <w:p>
@@ -5250,27 +4747,7 @@
           <w:sz w:val="18"/>
           <w:szCs w:val="18"/>
         </w:rPr>
-        <w:t>I, [2013-02-03T23:14:44.365790 #4784</w:t>
-      </w:r>
-      <w:proofErr w:type="gramStart"/>
-      <w:r>
-        <w:rPr>
-          <w:rFonts w:ascii="Courier New" w:hAnsi="Courier New" w:cs="Courier New"/>
-          <w:noProof w:val="0"/>
-          <w:sz w:val="18"/>
-          <w:szCs w:val="18"/>
-        </w:rPr>
-        <w:t>]  INFO</w:t>
-      </w:r>
-      <w:proofErr w:type="gramEnd"/>
-      <w:r>
-        <w:rPr>
-          <w:rFonts w:ascii="Courier New" w:hAnsi="Courier New" w:cs="Courier New"/>
-          <w:noProof w:val="0"/>
-          <w:sz w:val="18"/>
-          <w:szCs w:val="18"/>
-        </w:rPr>
-        <w:t xml:space="preserve"> -- : Cached 150 of 269 users</w:t>
+        <w:t>I, [2013-02-03T23:14:44.365790 #4784]  INFO -- : Cached 150 of 269 users</w:t>
       </w:r>
     </w:p>
     <w:p>
@@ -5294,27 +4771,7 @@
           <w:sz w:val="18"/>
           <w:szCs w:val="18"/>
         </w:rPr>
-        <w:t>I, [2013-02-03T23:14:44.365790 #4784</w:t>
-      </w:r>
-      <w:proofErr w:type="gramStart"/>
-      <w:r>
-        <w:rPr>
-          <w:rFonts w:ascii="Courier New" w:hAnsi="Courier New" w:cs="Courier New"/>
-          <w:noProof w:val="0"/>
-          <w:sz w:val="18"/>
-          <w:szCs w:val="18"/>
-        </w:rPr>
-        <w:t>]  INFO</w:t>
-      </w:r>
-      <w:proofErr w:type="gramEnd"/>
-      <w:r>
-        <w:rPr>
-          <w:rFonts w:ascii="Courier New" w:hAnsi="Courier New" w:cs="Courier New"/>
-          <w:noProof w:val="0"/>
-          <w:sz w:val="18"/>
-          <w:szCs w:val="18"/>
-        </w:rPr>
-        <w:t xml:space="preserve"> -- : Cached 175 of 269 users</w:t>
+        <w:t>I, [2013-02-03T23:14:44.365790 #4784]  INFO -- : Cached 175 of 269 users</w:t>
       </w:r>
     </w:p>
     <w:p>
@@ -5338,27 +4795,7 @@
           <w:sz w:val="18"/>
           <w:szCs w:val="18"/>
         </w:rPr>
-        <w:t>I, [2013-02-03T23:14:44.366790 #4784</w:t>
-      </w:r>
-      <w:proofErr w:type="gramStart"/>
-      <w:r>
-        <w:rPr>
-          <w:rFonts w:ascii="Courier New" w:hAnsi="Courier New" w:cs="Courier New"/>
-          <w:noProof w:val="0"/>
-          <w:sz w:val="18"/>
-          <w:szCs w:val="18"/>
-        </w:rPr>
-        <w:t>]  INFO</w:t>
-      </w:r>
-      <w:proofErr w:type="gramEnd"/>
-      <w:r>
-        <w:rPr>
-          <w:rFonts w:ascii="Courier New" w:hAnsi="Courier New" w:cs="Courier New"/>
-          <w:noProof w:val="0"/>
-          <w:sz w:val="18"/>
-          <w:szCs w:val="18"/>
-        </w:rPr>
-        <w:t xml:space="preserve"> -- : Cached 200 of 269 users</w:t>
+        <w:t>I, [2013-02-03T23:14:44.366790 #4784]  INFO -- : Cached 200 of 269 users</w:t>
       </w:r>
     </w:p>
     <w:p>
@@ -5382,27 +4819,7 @@
           <w:sz w:val="18"/>
           <w:szCs w:val="18"/>
         </w:rPr>
-        <w:t>I, [2013-02-03T23:14:44.366790 #4784</w:t>
-      </w:r>
-      <w:proofErr w:type="gramStart"/>
-      <w:r>
-        <w:rPr>
-          <w:rFonts w:ascii="Courier New" w:hAnsi="Courier New" w:cs="Courier New"/>
-          <w:noProof w:val="0"/>
-          <w:sz w:val="18"/>
-          <w:szCs w:val="18"/>
-        </w:rPr>
-        <w:t>]  INFO</w:t>
-      </w:r>
-      <w:proofErr w:type="gramEnd"/>
-      <w:r>
-        <w:rPr>
-          <w:rFonts w:ascii="Courier New" w:hAnsi="Courier New" w:cs="Courier New"/>
-          <w:noProof w:val="0"/>
-          <w:sz w:val="18"/>
-          <w:szCs w:val="18"/>
-        </w:rPr>
-        <w:t xml:space="preserve"> -- : Cached 225 of 269 users</w:t>
+        <w:t>I, [2013-02-03T23:14:44.366790 #4784]  INFO -- : Cached 225 of 269 users</w:t>
       </w:r>
     </w:p>
     <w:p>
@@ -5426,27 +4843,7 @@
           <w:sz w:val="18"/>
           <w:szCs w:val="18"/>
         </w:rPr>
-        <w:t>I, [2013-02-03T23:14:44.366790 #4784</w:t>
-      </w:r>
-      <w:proofErr w:type="gramStart"/>
-      <w:r>
-        <w:rPr>
-          <w:rFonts w:ascii="Courier New" w:hAnsi="Courier New" w:cs="Courier New"/>
-          <w:noProof w:val="0"/>
-          <w:sz w:val="18"/>
-          <w:szCs w:val="18"/>
-        </w:rPr>
-        <w:t>]  INFO</w:t>
-      </w:r>
-      <w:proofErr w:type="gramEnd"/>
-      <w:r>
-        <w:rPr>
-          <w:rFonts w:ascii="Courier New" w:hAnsi="Courier New" w:cs="Courier New"/>
-          <w:noProof w:val="0"/>
-          <w:sz w:val="18"/>
-          <w:szCs w:val="18"/>
-        </w:rPr>
-        <w:t xml:space="preserve"> -- : Cached 250 of 269 users</w:t>
+        <w:t>I, [2013-02-03T23:14:44.366790 #4784]  INFO -- : Cached 250 of 269 users</w:t>
       </w:r>
     </w:p>
     <w:p>
@@ -5470,27 +4867,7 @@
           <w:sz w:val="18"/>
           <w:szCs w:val="18"/>
         </w:rPr>
-        <w:t>I, [2013-02-03T23:14:44.463796 #4784</w:t>
-      </w:r>
-      <w:proofErr w:type="gramStart"/>
-      <w:r>
-        <w:rPr>
-          <w:rFonts w:ascii="Courier New" w:hAnsi="Courier New" w:cs="Courier New"/>
-          <w:noProof w:val="0"/>
-          <w:sz w:val="18"/>
-          <w:szCs w:val="18"/>
-        </w:rPr>
-        <w:t>]  INFO</w:t>
-      </w:r>
-      <w:proofErr w:type="gramEnd"/>
-      <w:r>
-        <w:rPr>
-          <w:rFonts w:ascii="Courier New" w:hAnsi="Courier New" w:cs="Courier New"/>
-          <w:noProof w:val="0"/>
-          <w:sz w:val="18"/>
-          <w:szCs w:val="18"/>
-        </w:rPr>
-        <w:t xml:space="preserve"> -- : User user1@company.com does not yet exist. Creating...</w:t>
+        <w:t>I, [2013-02-03T23:14:44.463796 #4784]  INFO -- : User user1@company.com does not yet exist. Creating...</w:t>
       </w:r>
     </w:p>
     <w:p>
@@ -5514,27 +4891,7 @@
           <w:sz w:val="18"/>
           <w:szCs w:val="18"/>
         </w:rPr>
-        <w:t>I, [2013-02-03T23:14:44.928822 #4784</w:t>
-      </w:r>
-      <w:proofErr w:type="gramStart"/>
-      <w:r>
-        <w:rPr>
-          <w:rFonts w:ascii="Courier New" w:hAnsi="Courier New" w:cs="Courier New"/>
-          <w:noProof w:val="0"/>
-          <w:sz w:val="18"/>
-          <w:szCs w:val="18"/>
-        </w:rPr>
-        <w:t>]  INFO</w:t>
-      </w:r>
-      <w:proofErr w:type="gramEnd"/>
-      <w:r>
-        <w:rPr>
-          <w:rFonts w:ascii="Courier New" w:hAnsi="Courier New" w:cs="Courier New"/>
-          <w:noProof w:val="0"/>
-          <w:sz w:val="18"/>
-          <w:szCs w:val="18"/>
-        </w:rPr>
-        <w:t xml:space="preserve"> -- : Created Rally user user1@company.com</w:t>
+        <w:t>I, [2013-02-03T23:14:44.928822 #4784]  INFO -- : Created Rally user user1@company.com</w:t>
       </w:r>
     </w:p>
     <w:p>
@@ -5558,27 +4915,7 @@
           <w:sz w:val="18"/>
           <w:szCs w:val="18"/>
         </w:rPr>
-        <w:t>I, [2013-02-03T23:14:45.016827 #4784</w:t>
-      </w:r>
-      <w:proofErr w:type="gramStart"/>
-      <w:r>
-        <w:rPr>
-          <w:rFonts w:ascii="Courier New" w:hAnsi="Courier New" w:cs="Courier New"/>
-          <w:noProof w:val="0"/>
-          <w:sz w:val="18"/>
-          <w:szCs w:val="18"/>
-        </w:rPr>
-        <w:t>]  INFO</w:t>
-      </w:r>
-      <w:proofErr w:type="gramEnd"/>
-      <w:r>
-        <w:rPr>
-          <w:rFonts w:ascii="Courier New" w:hAnsi="Courier New" w:cs="Courier New"/>
-          <w:noProof w:val="0"/>
-          <w:sz w:val="18"/>
-          <w:szCs w:val="18"/>
-        </w:rPr>
-        <w:t xml:space="preserve"> -- :   user1@company.com Mark W Workspace - Permission set to User</w:t>
+        <w:t>I, [2013-02-03T23:14:45.016827 #4784]  INFO -- :   user1@company.com Mark W Workspace - Permission set to User</w:t>
       </w:r>
     </w:p>
     <w:p>
@@ -5602,47 +4939,7 @@
           <w:sz w:val="18"/>
           <w:szCs w:val="18"/>
         </w:rPr>
-        <w:t>I, [2013-02-03T23:14:45.222839 #4784</w:t>
-      </w:r>
-      <w:proofErr w:type="gramStart"/>
-      <w:r>
-        <w:rPr>
-          <w:rFonts w:ascii="Courier New" w:hAnsi="Courier New" w:cs="Courier New"/>
-          <w:noProof w:val="0"/>
-          <w:sz w:val="18"/>
-          <w:szCs w:val="18"/>
-        </w:rPr>
-        <w:t>]  INFO</w:t>
-      </w:r>
-      <w:proofErr w:type="gramEnd"/>
-      <w:r>
-        <w:rPr>
-          <w:rFonts w:ascii="Courier New" w:hAnsi="Courier New" w:cs="Courier New"/>
-          <w:noProof w:val="0"/>
-          <w:sz w:val="18"/>
-          <w:szCs w:val="18"/>
-        </w:rPr>
-        <w:t xml:space="preserve"> -- :   user1@company.com Couloir Chute Mapping: </w:t>
-      </w:r>
-      <w:proofErr w:type="spellStart"/>
-      <w:r>
-        <w:rPr>
-          <w:rFonts w:ascii="Courier New" w:hAnsi="Courier New" w:cs="Courier New"/>
-          <w:noProof w:val="0"/>
-          <w:sz w:val="18"/>
-          <w:szCs w:val="18"/>
-        </w:rPr>
-        <w:t>Heli</w:t>
-      </w:r>
-      <w:proofErr w:type="spellEnd"/>
-      <w:r>
-        <w:rPr>
-          <w:rFonts w:ascii="Courier New" w:hAnsi="Courier New" w:cs="Courier New"/>
-          <w:noProof w:val="0"/>
-          <w:sz w:val="18"/>
-          <w:szCs w:val="18"/>
-        </w:rPr>
-        <w:t>-Ski - Permission set to Editor</w:t>
+        <w:t>I, [2013-02-03T23:14:45.222839 #4784]  INFO -- :   user1@company.com Couloir Chute Mapping: Heli-Ski - Permission set to Editor</w:t>
       </w:r>
     </w:p>
     <w:p>
@@ -5666,47 +4963,7 @@
           <w:sz w:val="18"/>
           <w:szCs w:val="18"/>
         </w:rPr>
-        <w:t>I, [2013-02-03T23:14:45.476853 #4784</w:t>
-      </w:r>
-      <w:proofErr w:type="gramStart"/>
-      <w:r>
-        <w:rPr>
-          <w:rFonts w:ascii="Courier New" w:hAnsi="Courier New" w:cs="Courier New"/>
-          <w:noProof w:val="0"/>
-          <w:sz w:val="18"/>
-          <w:szCs w:val="18"/>
-        </w:rPr>
-        <w:t>]  INFO</w:t>
-      </w:r>
-      <w:proofErr w:type="gramEnd"/>
-      <w:r>
-        <w:rPr>
-          <w:rFonts w:ascii="Courier New" w:hAnsi="Courier New" w:cs="Courier New"/>
-          <w:noProof w:val="0"/>
-          <w:sz w:val="18"/>
-          <w:szCs w:val="18"/>
-        </w:rPr>
-        <w:t xml:space="preserve"> -- :   user1@company.com Couloir Chute Mapping: </w:t>
-      </w:r>
-      <w:proofErr w:type="spellStart"/>
-      <w:r>
-        <w:rPr>
-          <w:rFonts w:ascii="Courier New" w:hAnsi="Courier New" w:cs="Courier New"/>
-          <w:noProof w:val="0"/>
-          <w:sz w:val="18"/>
-          <w:szCs w:val="18"/>
-        </w:rPr>
-        <w:t>Heli</w:t>
-      </w:r>
-      <w:proofErr w:type="spellEnd"/>
-      <w:r>
-        <w:rPr>
-          <w:rFonts w:ascii="Courier New" w:hAnsi="Courier New" w:cs="Courier New"/>
-          <w:noProof w:val="0"/>
-          <w:sz w:val="18"/>
-          <w:szCs w:val="18"/>
-        </w:rPr>
-        <w:t>-Ski - No changes to Team Membership</w:t>
+        <w:t>I, [2013-02-03T23:14:45.476853 #4784]  INFO -- :   user1@company.com Couloir Chute Mapping: Heli-Ski - No changes to Team Membership</w:t>
       </w:r>
     </w:p>
     <w:p>
@@ -5730,27 +4987,7 @@
           <w:sz w:val="18"/>
           <w:szCs w:val="18"/>
         </w:rPr>
-        <w:t>I, [2013-02-03T23:14:45.477854 #4784</w:t>
-      </w:r>
-      <w:proofErr w:type="gramStart"/>
-      <w:r>
-        <w:rPr>
-          <w:rFonts w:ascii="Courier New" w:hAnsi="Courier New" w:cs="Courier New"/>
-          <w:noProof w:val="0"/>
-          <w:sz w:val="18"/>
-          <w:szCs w:val="18"/>
-        </w:rPr>
-        <w:t>]  INFO</w:t>
-      </w:r>
-      <w:proofErr w:type="gramEnd"/>
-      <w:r>
-        <w:rPr>
-          <w:rFonts w:ascii="Courier New" w:hAnsi="Courier New" w:cs="Courier New"/>
-          <w:noProof w:val="0"/>
-          <w:sz w:val="18"/>
-          <w:szCs w:val="18"/>
-        </w:rPr>
-        <w:t xml:space="preserve"> -- :   user1@company.com Avalanche Hazard Mapping - Permission set to Editor</w:t>
+        <w:t>I, [2013-02-03T23:14:45.477854 #4784]  INFO -- :   user1@company.com Avalanche Hazard Mapping - Permission set to Editor</w:t>
       </w:r>
     </w:p>
     <w:p>
@@ -5774,27 +5011,7 @@
           <w:sz w:val="18"/>
           <w:szCs w:val="18"/>
         </w:rPr>
-        <w:t>I, [2013-02-03T23:14:45.885877 #4784</w:t>
-      </w:r>
-      <w:proofErr w:type="gramStart"/>
-      <w:r>
-        <w:rPr>
-          <w:rFonts w:ascii="Courier New" w:hAnsi="Courier New" w:cs="Courier New"/>
-          <w:noProof w:val="0"/>
-          <w:sz w:val="18"/>
-          <w:szCs w:val="18"/>
-        </w:rPr>
-        <w:t>]  INFO</w:t>
-      </w:r>
-      <w:proofErr w:type="gramEnd"/>
-      <w:r>
-        <w:rPr>
-          <w:rFonts w:ascii="Courier New" w:hAnsi="Courier New" w:cs="Courier New"/>
-          <w:noProof w:val="0"/>
-          <w:sz w:val="18"/>
-          <w:szCs w:val="18"/>
-        </w:rPr>
-        <w:t xml:space="preserve"> -- :   user1@company.com Avalanche Hazard Mapping - Team Membership set to Yes</w:t>
+        <w:t>I, [2013-02-03T23:14:45.885877 #4784]  INFO -- :   user1@company.com Avalanche Hazard Mapping - Team Membership set to Yes</w:t>
       </w:r>
     </w:p>
     <w:p>
@@ -5818,27 +5035,7 @@
           <w:sz w:val="18"/>
           <w:szCs w:val="18"/>
         </w:rPr>
-        <w:t>I, [2013-02-03T23:14:45.886877 #4784</w:t>
-      </w:r>
-      <w:proofErr w:type="gramStart"/>
-      <w:r>
-        <w:rPr>
-          <w:rFonts w:ascii="Courier New" w:hAnsi="Courier New" w:cs="Courier New"/>
-          <w:noProof w:val="0"/>
-          <w:sz w:val="18"/>
-          <w:szCs w:val="18"/>
-        </w:rPr>
-        <w:t>]  INFO</w:t>
-      </w:r>
-      <w:proofErr w:type="gramEnd"/>
-      <w:r>
-        <w:rPr>
-          <w:rFonts w:ascii="Courier New" w:hAnsi="Courier New" w:cs="Courier New"/>
-          <w:noProof w:val="0"/>
-          <w:sz w:val="18"/>
-          <w:szCs w:val="18"/>
-        </w:rPr>
-        <w:t xml:space="preserve"> -- :   user1@company.com Sandbox - Permission set to Editor</w:t>
+        <w:t>I, [2013-02-03T23:14:45.886877 #4784]  INFO -- :   user1@company.com Sandbox - Permission set to Editor</w:t>
       </w:r>
     </w:p>
     <w:p>
@@ -5862,27 +5059,7 @@
           <w:sz w:val="18"/>
           <w:szCs w:val="18"/>
         </w:rPr>
-        <w:t>I, [2013-02-03T23:14:46.317902 #4784</w:t>
-      </w:r>
-      <w:proofErr w:type="gramStart"/>
-      <w:r>
-        <w:rPr>
-          <w:rFonts w:ascii="Courier New" w:hAnsi="Courier New" w:cs="Courier New"/>
-          <w:noProof w:val="0"/>
-          <w:sz w:val="18"/>
-          <w:szCs w:val="18"/>
-        </w:rPr>
-        <w:t>]  INFO</w:t>
-      </w:r>
-      <w:proofErr w:type="gramEnd"/>
-      <w:r>
-        <w:rPr>
-          <w:rFonts w:ascii="Courier New" w:hAnsi="Courier New" w:cs="Courier New"/>
-          <w:noProof w:val="0"/>
-          <w:sz w:val="18"/>
-          <w:szCs w:val="18"/>
-        </w:rPr>
-        <w:t xml:space="preserve"> -- :   user1@company.com Sandbox - Team Membership set to Yes</w:t>
+        <w:t>I, [2013-02-03T23:14:46.317902 #4784]  INFO -- :   user1@company.com Sandbox - Team Membership set to Yes</w:t>
       </w:r>
     </w:p>
     <w:p>
@@ -6303,19 +5480,8 @@
           <w:sz w:val="18"/>
           <w:szCs w:val="18"/>
         </w:rPr>
-        <w:t xml:space="preserve">C:\&gt; ruby </w:t>
-      </w:r>
-      <w:proofErr w:type="spellStart"/>
-      <w:r>
-        <w:rPr>
-          <w:rFonts w:ascii="Courier New" w:hAnsi="Courier New" w:cs="Courier New"/>
-          <w:noProof w:val="0"/>
-          <w:sz w:val="18"/>
-          <w:szCs w:val="18"/>
-        </w:rPr>
-        <w:t>user_permissions_summary.rb</w:t>
-      </w:r>
-      <w:proofErr w:type="spellEnd"/>
+        <w:t>C:\&gt; ruby user_permissions_summary.rb</w:t>
+      </w:r>
     </w:p>
     <w:p>
       <w:pPr>
@@ -6674,19 +5840,8 @@
           <w:sz w:val="18"/>
           <w:szCs w:val="18"/>
         </w:rPr>
-        <w:t xml:space="preserve">Done! </w:t>
-      </w:r>
-      <w:proofErr w:type="gramStart"/>
-      <w:r>
-        <w:rPr>
-          <w:rFonts w:ascii="Courier New" w:hAnsi="Courier New" w:cs="Courier New"/>
-          <w:noProof w:val="0"/>
-          <w:sz w:val="18"/>
-          <w:szCs w:val="18"/>
-        </w:rPr>
-        <w:t>Permission summary written to user_permissions_summary.txt.</w:t>
-      </w:r>
-      <w:proofErr w:type="gramEnd"/>
+        <w:t>Done! Permission summary written to user_permissions_summary.txt.</w:t>
+      </w:r>
     </w:p>
     <w:p>
       <w:pPr>
@@ -8265,23 +7420,7 @@
           <w:rFonts w:ascii="Courier New" w:hAnsi="Courier New" w:cs="Courier New"/>
           <w:noProof w:val="0"/>
         </w:rPr>
-        <w:t xml:space="preserve">ruby </w:t>
-      </w:r>
-      <w:proofErr w:type="spellStart"/>
-      <w:r>
-        <w:rPr>
-          <w:rFonts w:ascii="Courier New" w:hAnsi="Courier New" w:cs="Courier New"/>
-          <w:noProof w:val="0"/>
-        </w:rPr>
-        <w:t>enable_or_disable_users.rb</w:t>
-      </w:r>
-      <w:proofErr w:type="spellEnd"/>
-      <w:r>
-        <w:rPr>
-          <w:rFonts w:ascii="Courier New" w:hAnsi="Courier New" w:cs="Courier New"/>
-          <w:noProof w:val="0"/>
-        </w:rPr>
-        <w:t xml:space="preserve"> </w:t>
+        <w:t xml:space="preserve">ruby enable_or_disable_users.rb </w:t>
       </w:r>
       <w:r>
         <w:rPr>
@@ -8404,23 +7543,7 @@
           <w:rFonts w:ascii="Courier New" w:hAnsi="Courier New" w:cs="Courier New"/>
           <w:noProof w:val="0"/>
         </w:rPr>
-        <w:t xml:space="preserve">ruby </w:t>
-      </w:r>
-      <w:proofErr w:type="spellStart"/>
-      <w:r>
-        <w:rPr>
-          <w:rFonts w:ascii="Courier New" w:hAnsi="Courier New" w:cs="Courier New"/>
-          <w:noProof w:val="0"/>
-        </w:rPr>
-        <w:t>enable_or_disable_users.rb</w:t>
-      </w:r>
-      <w:proofErr w:type="spellEnd"/>
-      <w:r>
-        <w:rPr>
-          <w:rFonts w:ascii="Courier New" w:hAnsi="Courier New" w:cs="Courier New"/>
-          <w:noProof w:val="0"/>
-        </w:rPr>
-        <w:t xml:space="preserve"> </w:t>
+        <w:t xml:space="preserve">ruby enable_or_disable_users.rb </w:t>
       </w:r>
       <w:r>
         <w:rPr>
@@ -9195,19 +8318,7 @@
         </w:numPr>
       </w:pPr>
       <w:r>
-        <w:t>During</w:t>
-      </w:r>
-      <w:r>
-        <w:t xml:space="preserve"> setup of</w:t>
-      </w:r>
-      <w:r>
-        <w:t xml:space="preserve"> </w:t>
-      </w:r>
-      <w:r>
-        <w:t>Rally On-Premise LDAP feature, you may need to update all existing users in your Rally subscription with the corresponding “Onprem Ldap Username”</w:t>
-      </w:r>
-      <w:r>
-        <w:t>.</w:t>
+        <w:t>During setup of Rally On-Premise LDAP feature, you may need to update all existing users in your Rally subscription with the corresponding “Onprem Ldap Username”.</w:t>
       </w:r>
     </w:p>
     <w:p>
@@ -9361,10 +8472,7 @@
         <w:ind w:left="1440"/>
       </w:pPr>
       <w:r>
-        <w:t>rally_ws_version = "1.33"</w:t>
-      </w:r>
-      <w:r>
-        <w:t>(</w:t>
+        <w:t>rally_ws_version = "1.33"(</w:t>
       </w:r>
       <w:r>
         <w:rPr>
@@ -9382,10 +8490,7 @@
         <w:ind w:left="1440"/>
       </w:pPr>
       <w:r>
-        <w:t>filename         = 'ldap_user_load_template.csv'</w:t>
-      </w:r>
-      <w:r>
-        <w:t xml:space="preserve"> (</w:t>
+        <w:t>filename         = 'ldap_user_load_template.csv' (</w:t>
       </w:r>
       <w:r>
         <w:rPr>
@@ -9412,10 +8517,7 @@
         </w:numPr>
       </w:pPr>
       <w:r>
-        <w:t>Prepare a two</w:t>
-      </w:r>
-      <w:r>
-        <w:t xml:space="preserve">-column, </w:t>
+        <w:t xml:space="preserve">Prepare a two-column, </w:t>
       </w:r>
       <w:r>
         <w:rPr>
@@ -9424,28 +8526,13 @@
         <w:t>tab-delimited</w:t>
       </w:r>
       <w:r>
-        <w:t xml:space="preserve"> text file containing a list of values for the fields</w:t>
-      </w:r>
-      <w:r>
-        <w:t xml:space="preserve"> </w:t>
-      </w:r>
-      <w:r>
-        <w:t>UserName and LdapOnpremUserName</w:t>
-      </w:r>
-      <w:r>
-        <w:t xml:space="preserve">. There is a template file called </w:t>
-      </w:r>
-      <w:r>
-        <w:rPr>
-          <w:rFonts w:ascii="Courier New" w:hAnsi="Courier New" w:cs="Courier New"/>
-        </w:rPr>
-        <w:t>ldap_user_load_template.csv</w:t>
-      </w:r>
-      <w:r>
-        <w:rPr>
-          <w:rFonts w:ascii="Courier New" w:hAnsi="Courier New" w:cs="Courier New"/>
-        </w:rPr>
-        <w:t xml:space="preserve"> </w:t>
+        <w:t xml:space="preserve"> text file containing a list of values for the fields UserName and LdapOnpremUserName. There is a template file called </w:t>
+      </w:r>
+      <w:r>
+        <w:rPr>
+          <w:rFonts w:ascii="Courier New" w:hAnsi="Courier New" w:cs="Courier New"/>
+        </w:rPr>
+        <w:t xml:space="preserve">ldap_user_load_template.csv </w:t>
       </w:r>
       <w:r>
         <w:t xml:space="preserve">to get you started. </w:t>
@@ -12583,7 +11670,7 @@
 </file>
 
 <file path=customXml/itemProps1.xml><?xml version="1.0" encoding="utf-8"?>
-<ds:datastoreItem xmlns:ds="http://schemas.openxmlformats.org/officeDocument/2006/customXml" ds:itemID="{FBF58A22-6765-4BF6-B1B3-1A9111ACA865}">
+<ds:datastoreItem xmlns:ds="http://schemas.openxmlformats.org/officeDocument/2006/customXml" ds:itemID="{00104A5E-3E39-46A3-92A1-899564EEA98D}">
   <ds:schemaRefs>
     <ds:schemaRef ds:uri="http://schemas.openxmlformats.org/officeDocument/2006/bibliography"/>
   </ds:schemaRefs>

</xml_diff>

<commit_message>
Added local caching of Workspaces/Projects. Re-factored dependencies
</commit_message>
<xml_diff>
--- a/README.docx
+++ b/README.docx
@@ -4255,14 +4255,25 @@
           <w:szCs w:val="18"/>
         </w:rPr>
       </w:pPr>
-      <w:r>
-        <w:rPr>
-          <w:rFonts w:ascii="Courier New" w:hAnsi="Courier New" w:cs="Courier New"/>
-          <w:noProof w:val="0"/>
-          <w:sz w:val="18"/>
-          <w:szCs w:val="18"/>
-        </w:rPr>
-        <w:t>C:\&gt;</w:t>
+      <w:proofErr w:type="gramStart"/>
+      <w:r>
+        <w:rPr>
+          <w:rFonts w:ascii="Courier New" w:hAnsi="Courier New" w:cs="Courier New"/>
+          <w:noProof w:val="0"/>
+          <w:sz w:val="18"/>
+          <w:szCs w:val="18"/>
+        </w:rPr>
+        <w:t>C:</w:t>
+      </w:r>
+      <w:proofErr w:type="gramEnd"/>
+      <w:r>
+        <w:rPr>
+          <w:rFonts w:ascii="Courier New" w:hAnsi="Courier New" w:cs="Courier New"/>
+          <w:noProof w:val="0"/>
+          <w:sz w:val="18"/>
+          <w:szCs w:val="18"/>
+        </w:rPr>
+        <w:t>\&gt;</w:t>
       </w:r>
       <w:r>
         <w:t xml:space="preserve"> </w:t>
@@ -4274,7 +4285,27 @@
           <w:sz w:val="18"/>
           <w:szCs w:val="18"/>
         </w:rPr>
-        <w:t>ruby user_permissions_loader.rb user_permissions_loader_template.txt</w:t>
+        <w:t xml:space="preserve">ruby </w:t>
+      </w:r>
+      <w:proofErr w:type="spellStart"/>
+      <w:r>
+        <w:rPr>
+          <w:rFonts w:ascii="Courier New" w:hAnsi="Courier New" w:cs="Courier New"/>
+          <w:noProof w:val="0"/>
+          <w:sz w:val="18"/>
+          <w:szCs w:val="18"/>
+        </w:rPr>
+        <w:t>user_permissions_loader.rb</w:t>
+      </w:r>
+      <w:proofErr w:type="spellEnd"/>
+      <w:r>
+        <w:rPr>
+          <w:rFonts w:ascii="Courier New" w:hAnsi="Courier New" w:cs="Courier New"/>
+          <w:noProof w:val="0"/>
+          <w:sz w:val="18"/>
+          <w:szCs w:val="18"/>
+        </w:rPr>
+        <w:t xml:space="preserve"> user_permissions_loader_template.txt</w:t>
       </w:r>
     </w:p>
     <w:p>
@@ -4298,7 +4329,27 @@
           <w:sz w:val="18"/>
           <w:szCs w:val="18"/>
         </w:rPr>
-        <w:t>I, [2013-02-03T23:14:41.675636 #4784]  INFO -- : Connecting to https://rally1.rallydev.com/slm as sample.admin@rallydev.com...</w:t>
+        <w:t>I, [2013-02-03T23:14:41.675636 #4784</w:t>
+      </w:r>
+      <w:proofErr w:type="gramStart"/>
+      <w:r>
+        <w:rPr>
+          <w:rFonts w:ascii="Courier New" w:hAnsi="Courier New" w:cs="Courier New"/>
+          <w:noProof w:val="0"/>
+          <w:sz w:val="18"/>
+          <w:szCs w:val="18"/>
+        </w:rPr>
+        <w:t>]  INFO</w:t>
+      </w:r>
+      <w:proofErr w:type="gramEnd"/>
+      <w:r>
+        <w:rPr>
+          <w:rFonts w:ascii="Courier New" w:hAnsi="Courier New" w:cs="Courier New"/>
+          <w:noProof w:val="0"/>
+          <w:sz w:val="18"/>
+          <w:szCs w:val="18"/>
+        </w:rPr>
+        <w:t xml:space="preserve"> -- : Connecting to https://rally1.rallydev.com/slm as sample.admin@rallydev.com...</w:t>
       </w:r>
     </w:p>
     <w:p>
@@ -4442,7 +4493,27 @@
           <w:sz w:val="18"/>
           <w:szCs w:val="18"/>
         </w:rPr>
-        <w:t>I, [2013-02-03T23:14:42.321673 #4784]  INFO -- : Caching Project: Couloir Chute Mapping: Heli-Ski</w:t>
+        <w:t xml:space="preserve">I, [2013-02-03T23:14:42.321673 #4784]  INFO -- : Caching Project: Couloir Chute Mapping: </w:t>
+      </w:r>
+      <w:proofErr w:type="spellStart"/>
+      <w:r>
+        <w:rPr>
+          <w:rFonts w:ascii="Courier New" w:hAnsi="Courier New" w:cs="Courier New"/>
+          <w:noProof w:val="0"/>
+          <w:sz w:val="18"/>
+          <w:szCs w:val="18"/>
+        </w:rPr>
+        <w:t>Heli</w:t>
+      </w:r>
+      <w:proofErr w:type="spellEnd"/>
+      <w:r>
+        <w:rPr>
+          <w:rFonts w:ascii="Courier New" w:hAnsi="Courier New" w:cs="Courier New"/>
+          <w:noProof w:val="0"/>
+          <w:sz w:val="18"/>
+          <w:szCs w:val="18"/>
+        </w:rPr>
+        <w:t>-Ski</w:t>
       </w:r>
     </w:p>
     <w:p>
@@ -4658,8 +4729,19 @@
           <w:sz w:val="18"/>
           <w:szCs w:val="18"/>
         </w:rPr>
-        <w:t>I, [2013-02-03T23:14:42.414678 #4784]  INFO -- : Caching Project: TFSProject</w:t>
-      </w:r>
+        <w:t xml:space="preserve">I, [2013-02-03T23:14:42.414678 #4784]  INFO -- : Caching Project: </w:t>
+      </w:r>
+      <w:proofErr w:type="spellStart"/>
+      <w:r>
+        <w:rPr>
+          <w:rFonts w:ascii="Courier New" w:hAnsi="Courier New" w:cs="Courier New"/>
+          <w:noProof w:val="0"/>
+          <w:sz w:val="18"/>
+          <w:szCs w:val="18"/>
+        </w:rPr>
+        <w:t>TFSProject</w:t>
+      </w:r>
+      <w:proofErr w:type="spellEnd"/>
     </w:p>
     <w:p>
       <w:pPr>
@@ -5018,7 +5100,27 @@
           <w:sz w:val="18"/>
           <w:szCs w:val="18"/>
         </w:rPr>
-        <w:t>I, [2013-02-03T23:14:45.222839 #4784]  INFO -- :   user1@company.com Couloir Chute Mapping: Heli-Ski - Permission set to Editor</w:t>
+        <w:t xml:space="preserve">I, [2013-02-03T23:14:45.222839 #4784]  INFO -- :   user1@company.com Couloir Chute Mapping: </w:t>
+      </w:r>
+      <w:proofErr w:type="spellStart"/>
+      <w:r>
+        <w:rPr>
+          <w:rFonts w:ascii="Courier New" w:hAnsi="Courier New" w:cs="Courier New"/>
+          <w:noProof w:val="0"/>
+          <w:sz w:val="18"/>
+          <w:szCs w:val="18"/>
+        </w:rPr>
+        <w:t>Heli</w:t>
+      </w:r>
+      <w:proofErr w:type="spellEnd"/>
+      <w:r>
+        <w:rPr>
+          <w:rFonts w:ascii="Courier New" w:hAnsi="Courier New" w:cs="Courier New"/>
+          <w:noProof w:val="0"/>
+          <w:sz w:val="18"/>
+          <w:szCs w:val="18"/>
+        </w:rPr>
+        <w:t>-Ski - Permission set to Editor</w:t>
       </w:r>
     </w:p>
     <w:p>
@@ -5042,7 +5144,27 @@
           <w:sz w:val="18"/>
           <w:szCs w:val="18"/>
         </w:rPr>
-        <w:t>I, [2013-02-03T23:14:45.476853 #4784]  INFO -- :   user1@company.com Couloir Chute Mapping: Heli-Ski - No changes to Team Membership</w:t>
+        <w:t xml:space="preserve">I, [2013-02-03T23:14:45.476853 #4784]  INFO -- :   user1@company.com Couloir Chute Mapping: </w:t>
+      </w:r>
+      <w:proofErr w:type="spellStart"/>
+      <w:r>
+        <w:rPr>
+          <w:rFonts w:ascii="Courier New" w:hAnsi="Courier New" w:cs="Courier New"/>
+          <w:noProof w:val="0"/>
+          <w:sz w:val="18"/>
+          <w:szCs w:val="18"/>
+        </w:rPr>
+        <w:t>Heli</w:t>
+      </w:r>
+      <w:proofErr w:type="spellEnd"/>
+      <w:r>
+        <w:rPr>
+          <w:rFonts w:ascii="Courier New" w:hAnsi="Courier New" w:cs="Courier New"/>
+          <w:noProof w:val="0"/>
+          <w:sz w:val="18"/>
+          <w:szCs w:val="18"/>
+        </w:rPr>
+        <w:t>-Ski - No changes to Team Membership</w:t>
       </w:r>
     </w:p>
     <w:p>
@@ -5578,8 +5700,19 @@
           <w:sz w:val="18"/>
           <w:szCs w:val="18"/>
         </w:rPr>
-        <w:t>C:\&gt; ruby user_permissions_summary.rb</w:t>
-      </w:r>
+        <w:t xml:space="preserve">C:\&gt; ruby </w:t>
+      </w:r>
+      <w:proofErr w:type="spellStart"/>
+      <w:r>
+        <w:rPr>
+          <w:rFonts w:ascii="Courier New" w:hAnsi="Courier New" w:cs="Courier New"/>
+          <w:noProof w:val="0"/>
+          <w:sz w:val="18"/>
+          <w:szCs w:val="18"/>
+        </w:rPr>
+        <w:t>user_permissions_summary.rb</w:t>
+      </w:r>
+      <w:proofErr w:type="spellEnd"/>
     </w:p>
     <w:p>
       <w:pPr>
@@ -6973,15 +7106,37 @@
           <w:szCs w:val="18"/>
         </w:rPr>
       </w:pPr>
-      <w:r>
-        <w:rPr>
-          <w:rFonts w:ascii="Courier New" w:hAnsi="Courier New" w:cs="Courier New"/>
-          <w:noProof w:val="0"/>
-          <w:sz w:val="18"/>
-          <w:szCs w:val="18"/>
-        </w:rPr>
-        <w:t>C:\&gt; ruby user_permissions_summary.rb</w:t>
-      </w:r>
+      <w:proofErr w:type="gramStart"/>
+      <w:r>
+        <w:rPr>
+          <w:rFonts w:ascii="Courier New" w:hAnsi="Courier New" w:cs="Courier New"/>
+          <w:noProof w:val="0"/>
+          <w:sz w:val="18"/>
+          <w:szCs w:val="18"/>
+        </w:rPr>
+        <w:t>C:</w:t>
+      </w:r>
+      <w:proofErr w:type="gramEnd"/>
+      <w:r>
+        <w:rPr>
+          <w:rFonts w:ascii="Courier New" w:hAnsi="Courier New" w:cs="Courier New"/>
+          <w:noProof w:val="0"/>
+          <w:sz w:val="18"/>
+          <w:szCs w:val="18"/>
+        </w:rPr>
+        <w:t xml:space="preserve">\&gt; ruby </w:t>
+      </w:r>
+      <w:proofErr w:type="spellStart"/>
+      <w:r>
+        <w:rPr>
+          <w:rFonts w:ascii="Courier New" w:hAnsi="Courier New" w:cs="Courier New"/>
+          <w:noProof w:val="0"/>
+          <w:sz w:val="18"/>
+          <w:szCs w:val="18"/>
+        </w:rPr>
+        <w:t>user_permissions_summary.rb</w:t>
+      </w:r>
+      <w:proofErr w:type="spellEnd"/>
     </w:p>
     <w:p>
       <w:pPr>
@@ -7340,8 +7495,19 @@
           <w:sz w:val="18"/>
           <w:szCs w:val="18"/>
         </w:rPr>
-        <w:t>Done! Permission summary written to user_permissions_summary.txt.</w:t>
-      </w:r>
+        <w:t xml:space="preserve">Done! </w:t>
+      </w:r>
+      <w:proofErr w:type="gramStart"/>
+      <w:r>
+        <w:rPr>
+          <w:rFonts w:ascii="Courier New" w:hAnsi="Courier New" w:cs="Courier New"/>
+          <w:noProof w:val="0"/>
+          <w:sz w:val="18"/>
+          <w:szCs w:val="18"/>
+        </w:rPr>
+        <w:t>Permission summary written to user_permissions_summary.txt.</w:t>
+      </w:r>
+      <w:proofErr w:type="gramEnd"/>
     </w:p>
     <w:p>
       <w:pPr>
@@ -8908,19 +9074,44 @@
           <w:noProof w:val="0"/>
         </w:rPr>
       </w:pPr>
-      <w:r>
-        <w:rPr>
-          <w:rFonts w:ascii="Courier New" w:hAnsi="Courier New" w:cs="Courier New"/>
-          <w:noProof w:val="0"/>
-        </w:rPr>
-        <w:t xml:space="preserve">C:\&gt; </w:t>
-      </w:r>
-      <w:r>
-        <w:rPr>
-          <w:rFonts w:ascii="Courier New" w:hAnsi="Courier New" w:cs="Courier New"/>
-          <w:noProof w:val="0"/>
-        </w:rPr>
-        <w:t xml:space="preserve">ruby enable_or_disable_users.rb </w:t>
+      <w:proofErr w:type="gramStart"/>
+      <w:r>
+        <w:rPr>
+          <w:rFonts w:ascii="Courier New" w:hAnsi="Courier New" w:cs="Courier New"/>
+          <w:noProof w:val="0"/>
+        </w:rPr>
+        <w:t>C:</w:t>
+      </w:r>
+      <w:proofErr w:type="gramEnd"/>
+      <w:r>
+        <w:rPr>
+          <w:rFonts w:ascii="Courier New" w:hAnsi="Courier New" w:cs="Courier New"/>
+          <w:noProof w:val="0"/>
+        </w:rPr>
+        <w:t xml:space="preserve">\&gt; </w:t>
+      </w:r>
+      <w:r>
+        <w:rPr>
+          <w:rFonts w:ascii="Courier New" w:hAnsi="Courier New" w:cs="Courier New"/>
+          <w:noProof w:val="0"/>
+        </w:rPr>
+        <w:t xml:space="preserve">ruby </w:t>
+      </w:r>
+      <w:proofErr w:type="spellStart"/>
+      <w:r>
+        <w:rPr>
+          <w:rFonts w:ascii="Courier New" w:hAnsi="Courier New" w:cs="Courier New"/>
+          <w:noProof w:val="0"/>
+        </w:rPr>
+        <w:t>enable_or_disable_users.rb</w:t>
+      </w:r>
+      <w:proofErr w:type="spellEnd"/>
+      <w:r>
+        <w:rPr>
+          <w:rFonts w:ascii="Courier New" w:hAnsi="Courier New" w:cs="Courier New"/>
+          <w:noProof w:val="0"/>
+        </w:rPr>
+        <w:t xml:space="preserve"> </w:t>
       </w:r>
       <w:r>
         <w:rPr>
@@ -9043,7 +9234,23 @@
           <w:rFonts w:ascii="Courier New" w:hAnsi="Courier New" w:cs="Courier New"/>
           <w:noProof w:val="0"/>
         </w:rPr>
-        <w:t xml:space="preserve">ruby enable_or_disable_users.rb </w:t>
+        <w:t xml:space="preserve">ruby </w:t>
+      </w:r>
+      <w:proofErr w:type="spellStart"/>
+      <w:r>
+        <w:rPr>
+          <w:rFonts w:ascii="Courier New" w:hAnsi="Courier New" w:cs="Courier New"/>
+          <w:noProof w:val="0"/>
+        </w:rPr>
+        <w:t>enable_or_disable_users.rb</w:t>
+      </w:r>
+      <w:proofErr w:type="spellEnd"/>
+      <w:r>
+        <w:rPr>
+          <w:rFonts w:ascii="Courier New" w:hAnsi="Courier New" w:cs="Courier New"/>
+          <w:noProof w:val="0"/>
+        </w:rPr>
+        <w:t xml:space="preserve"> </w:t>
       </w:r>
       <w:r>
         <w:rPr>
@@ -10745,7 +10952,7 @@
                 <w:b/>
                 <w:bCs/>
               </w:rPr>
-              <w:t>13</w:t>
+              <w:t>1</w:t>
             </w:r>
             <w:r>
               <w:rPr>
@@ -13711,7 +13918,7 @@
 </file>
 
 <file path=customXml/itemProps1.xml><?xml version="1.0" encoding="utf-8"?>
-<ds:datastoreItem xmlns:ds="http://schemas.openxmlformats.org/officeDocument/2006/customXml" ds:itemID="{2E509D0B-9329-4D66-A6FA-27327B918A25}">
+<ds:datastoreItem xmlns:ds="http://schemas.openxmlformats.org/officeDocument/2006/customXml" ds:itemID="{EB63D1AF-9679-4206-A3DA-863A592E64C5}">
   <ds:schemaRefs>
     <ds:schemaRef ds:uri="http://schemas.openxmlformats.org/officeDocument/2006/bibliography"/>
   </ds:schemaRefs>

</xml_diff>